<commit_message>
related work & research paper
</commit_message>
<xml_diff>
--- a/Trending Video Analysis.docx
+++ b/Trending Video Analysis.docx
@@ -3737,6 +3737,22 @@
     </w:p>
     <w:p>
       <w:pPr>
+        <w:pStyle w:val="ListParagraph"/>
+        <w:numPr>
+          <w:ilvl w:val="0"/>
+          <w:numId w:val="16"/>
+        </w:numPr>
+        <w:spacing w:line="360" w:lineRule="auto"/>
+        <w:jc w:val="both"/>
+        <w:rPr>
+          <w:rFonts w:ascii="Times New Roman" w:hAnsi="Times New Roman" w:cs="Times New Roman"/>
+          <w:sz w:val="24"/>
+          <w:szCs w:val="24"/>
+        </w:rPr>
+      </w:pPr>
+    </w:p>
+    <w:p>
+      <w:pPr>
         <w:spacing w:line="360" w:lineRule="auto"/>
         <w:jc w:val="both"/>
         <w:rPr>
@@ -3805,164 +3821,21 @@
     </w:p>
     <w:p>
       <w:pPr>
-        <w:spacing w:line="360" w:lineRule="auto"/>
-        <w:jc w:val="both"/>
-        <w:rPr>
-          <w:rFonts w:ascii="Times New Roman" w:hAnsi="Times New Roman" w:cs="Times New Roman"/>
-          <w:sz w:val="24"/>
-          <w:szCs w:val="24"/>
-        </w:rPr>
-      </w:pPr>
-    </w:p>
-    <w:p>
-      <w:pPr>
-        <w:spacing w:line="360" w:lineRule="auto"/>
-        <w:jc w:val="both"/>
-        <w:rPr>
-          <w:rFonts w:ascii="Times New Roman" w:hAnsi="Times New Roman" w:cs="Times New Roman"/>
-          <w:sz w:val="24"/>
-          <w:szCs w:val="24"/>
-        </w:rPr>
-      </w:pPr>
-    </w:p>
-    <w:p>
-      <w:pPr>
-        <w:spacing w:line="360" w:lineRule="auto"/>
-        <w:jc w:val="both"/>
-        <w:rPr>
-          <w:rFonts w:ascii="Times New Roman" w:hAnsi="Times New Roman" w:cs="Times New Roman"/>
-          <w:sz w:val="24"/>
-          <w:szCs w:val="24"/>
-        </w:rPr>
-      </w:pPr>
-    </w:p>
-    <w:p>
-      <w:pPr>
-        <w:spacing w:line="360" w:lineRule="auto"/>
-        <w:jc w:val="both"/>
-        <w:rPr>
-          <w:rFonts w:ascii="Times New Roman" w:hAnsi="Times New Roman" w:cs="Times New Roman"/>
-          <w:sz w:val="24"/>
-          <w:szCs w:val="24"/>
-        </w:rPr>
-      </w:pPr>
-    </w:p>
-    <w:p>
-      <w:pPr>
-        <w:spacing w:line="360" w:lineRule="auto"/>
-        <w:jc w:val="both"/>
-        <w:rPr>
-          <w:rFonts w:ascii="Times New Roman" w:hAnsi="Times New Roman" w:cs="Times New Roman"/>
-          <w:sz w:val="24"/>
-          <w:szCs w:val="24"/>
-        </w:rPr>
-      </w:pPr>
-    </w:p>
-    <w:p>
-      <w:pPr>
-        <w:spacing w:line="360" w:lineRule="auto"/>
-        <w:jc w:val="both"/>
-        <w:rPr>
-          <w:rFonts w:ascii="Times New Roman" w:hAnsi="Times New Roman" w:cs="Times New Roman"/>
-          <w:sz w:val="24"/>
-          <w:szCs w:val="24"/>
-        </w:rPr>
-      </w:pPr>
-    </w:p>
-    <w:p>
-      <w:pPr>
-        <w:spacing w:line="360" w:lineRule="auto"/>
-        <w:jc w:val="both"/>
-        <w:rPr>
-          <w:rFonts w:ascii="Times New Roman" w:hAnsi="Times New Roman" w:cs="Times New Roman"/>
-          <w:sz w:val="24"/>
-          <w:szCs w:val="24"/>
-        </w:rPr>
-      </w:pPr>
-    </w:p>
-    <w:p>
-      <w:pPr>
-        <w:spacing w:line="360" w:lineRule="auto"/>
-        <w:jc w:val="both"/>
-        <w:rPr>
-          <w:rFonts w:ascii="Times New Roman" w:hAnsi="Times New Roman" w:cs="Times New Roman"/>
-          <w:sz w:val="24"/>
-          <w:szCs w:val="24"/>
-        </w:rPr>
-      </w:pPr>
-    </w:p>
-    <w:p>
-      <w:pPr>
-        <w:spacing w:line="360" w:lineRule="auto"/>
-        <w:jc w:val="both"/>
-        <w:rPr>
-          <w:rFonts w:ascii="Times New Roman" w:hAnsi="Times New Roman" w:cs="Times New Roman"/>
-          <w:sz w:val="24"/>
-          <w:szCs w:val="24"/>
-        </w:rPr>
-      </w:pPr>
-    </w:p>
-    <w:p>
-      <w:pPr>
-        <w:spacing w:line="360" w:lineRule="auto"/>
-        <w:jc w:val="both"/>
-        <w:rPr>
-          <w:rFonts w:ascii="Times New Roman" w:hAnsi="Times New Roman" w:cs="Times New Roman"/>
-          <w:sz w:val="24"/>
-          <w:szCs w:val="24"/>
-        </w:rPr>
-      </w:pPr>
-    </w:p>
-    <w:p>
-      <w:pPr>
-        <w:spacing w:line="360" w:lineRule="auto"/>
-        <w:jc w:val="both"/>
-        <w:rPr>
-          <w:rFonts w:ascii="Times New Roman" w:hAnsi="Times New Roman" w:cs="Times New Roman"/>
-          <w:sz w:val="24"/>
-          <w:szCs w:val="24"/>
-        </w:rPr>
-      </w:pPr>
-    </w:p>
-    <w:p>
-      <w:pPr>
-        <w:spacing w:line="360" w:lineRule="auto"/>
-        <w:jc w:val="both"/>
-        <w:rPr>
-          <w:rFonts w:ascii="Times New Roman" w:hAnsi="Times New Roman" w:cs="Times New Roman"/>
-          <w:sz w:val="24"/>
-          <w:szCs w:val="24"/>
-        </w:rPr>
-      </w:pPr>
-    </w:p>
-    <w:p>
-      <w:pPr>
-        <w:spacing w:line="360" w:lineRule="auto"/>
-        <w:jc w:val="both"/>
-        <w:rPr>
-          <w:rFonts w:ascii="Times New Roman" w:hAnsi="Times New Roman" w:cs="Times New Roman"/>
-          <w:sz w:val="24"/>
-          <w:szCs w:val="24"/>
-        </w:rPr>
-      </w:pPr>
-    </w:p>
-    <w:p>
-      <w:pPr>
-        <w:spacing w:line="360" w:lineRule="auto"/>
-        <w:jc w:val="both"/>
-        <w:rPr>
-          <w:rFonts w:ascii="Times New Roman" w:hAnsi="Times New Roman" w:cs="Times New Roman"/>
-          <w:sz w:val="24"/>
-          <w:szCs w:val="24"/>
-        </w:rPr>
-      </w:pPr>
-    </w:p>
-    <w:p>
-      <w:pPr>
         <w:pStyle w:val="ListParagraph"/>
         <w:spacing w:line="360" w:lineRule="auto"/>
         <w:ind w:left="0"/>
-        <w:jc w:val="center"/>
+        <w:rPr>
+          <w:rFonts w:ascii="Times New Roman" w:hAnsi="Times New Roman" w:cs="Times New Roman"/>
+          <w:sz w:val="24"/>
+          <w:szCs w:val="24"/>
+        </w:rPr>
+      </w:pPr>
+    </w:p>
+    <w:p>
+      <w:pPr>
+        <w:pStyle w:val="ListParagraph"/>
+        <w:spacing w:line="360" w:lineRule="auto"/>
+        <w:ind w:left="0"/>
         <w:rPr>
           <w:rFonts w:ascii="Times New Roman" w:hAnsi="Times New Roman" w:cs="Times New Roman"/>
           <w:b/>
@@ -3970,26 +3843,238 @@
           <w:szCs w:val="48"/>
         </w:rPr>
       </w:pPr>
-    </w:p>
-    <w:p>
-      <w:pPr>
-        <w:pStyle w:val="ListParagraph"/>
-        <w:spacing w:line="360" w:lineRule="auto"/>
-        <w:ind w:left="0"/>
-        <w:jc w:val="center"/>
+      <w:r>
+        <w:rPr>
+          <w:rFonts w:ascii="Times New Roman" w:hAnsi="Times New Roman" w:cs="Times New Roman"/>
+          <w:sz w:val="24"/>
+          <w:szCs w:val="24"/>
+        </w:rPr>
+        <w:lastRenderedPageBreak/>
+        <w:t xml:space="preserve">                                            </w:t>
+      </w:r>
+      <w:r>
         <w:rPr>
           <w:rFonts w:ascii="Times New Roman" w:hAnsi="Times New Roman" w:cs="Times New Roman"/>
           <w:b/>
           <w:sz w:val="48"/>
           <w:szCs w:val="48"/>
         </w:rPr>
-      </w:pPr>
-    </w:p>
-    <w:p>
-      <w:pPr>
-        <w:pStyle w:val="ListParagraph"/>
-        <w:spacing w:line="360" w:lineRule="auto"/>
-        <w:ind w:left="0"/>
+        <w:t>RELATED WORK</w:t>
+      </w:r>
+    </w:p>
+    <w:p>
+      <w:pPr>
+        <w:spacing w:line="360" w:lineRule="auto"/>
+        <w:jc w:val="both"/>
+        <w:rPr>
+          <w:rFonts w:ascii="Times New Roman" w:hAnsi="Times New Roman" w:cs="Times New Roman"/>
+          <w:sz w:val="28"/>
+          <w:szCs w:val="24"/>
+        </w:rPr>
+      </w:pPr>
+      <w:r>
+        <w:rPr>
+          <w:rFonts w:ascii="Times New Roman" w:hAnsi="Times New Roman" w:cs="Times New Roman"/>
+          <w:sz w:val="28"/>
+          <w:szCs w:val="24"/>
+        </w:rPr>
+        <w:t>There have been several studies conducted on YouTube due to the face is one of the most popular video sharing website. The studies focused on different characteristics of videos.</w:t>
+      </w:r>
+      <w:r>
+        <w:rPr>
+          <w:rFonts w:ascii="Times New Roman" w:hAnsi="Times New Roman" w:cs="Times New Roman"/>
+          <w:sz w:val="28"/>
+          <w:szCs w:val="24"/>
+        </w:rPr>
+        <w:t xml:space="preserve"> In [1], </w:t>
+      </w:r>
+      <w:r>
+        <w:rPr>
+          <w:rFonts w:ascii="Times New Roman" w:hAnsi="Times New Roman" w:cs="Times New Roman"/>
+          <w:sz w:val="28"/>
+          <w:szCs w:val="24"/>
+        </w:rPr>
+        <w:t>Zhou</w:t>
+      </w:r>
+      <w:r>
+        <w:rPr>
+          <w:rFonts w:ascii="Times New Roman" w:hAnsi="Times New Roman" w:cs="Times New Roman"/>
+          <w:sz w:val="28"/>
+          <w:szCs w:val="24"/>
+        </w:rPr>
+        <w:t xml:space="preserve"> </w:t>
+      </w:r>
+      <w:r>
+        <w:rPr>
+          <w:rFonts w:ascii="Times New Roman" w:hAnsi="Times New Roman" w:cs="Times New Roman"/>
+          <w:sz w:val="28"/>
+          <w:szCs w:val="24"/>
+        </w:rPr>
+        <w:t>studied</w:t>
+      </w:r>
+      <w:r>
+        <w:rPr>
+          <w:rFonts w:ascii="Times New Roman" w:hAnsi="Times New Roman" w:cs="Times New Roman"/>
+          <w:sz w:val="28"/>
+          <w:szCs w:val="24"/>
+        </w:rPr>
+        <w:t xml:space="preserve"> the impact of YouTube recommendation system on video views.</w:t>
+      </w:r>
+      <w:r>
+        <w:rPr>
+          <w:rFonts w:ascii="Times New Roman" w:hAnsi="Times New Roman" w:cs="Times New Roman"/>
+          <w:sz w:val="28"/>
+          <w:szCs w:val="24"/>
+        </w:rPr>
+        <w:t xml:space="preserve"> In [2], M. Cha analyzed the popularity life-cycle of videos, the intrinsic statistical properties of requests and their relationship with video. </w:t>
+      </w:r>
+    </w:p>
+    <w:p>
+      <w:pPr>
+        <w:spacing w:line="360" w:lineRule="auto"/>
+        <w:jc w:val="both"/>
+        <w:rPr>
+          <w:rFonts w:ascii="Times New Roman" w:hAnsi="Times New Roman" w:cs="Times New Roman"/>
+          <w:sz w:val="28"/>
+          <w:szCs w:val="24"/>
+        </w:rPr>
+      </w:pPr>
+      <w:r>
+        <w:rPr>
+          <w:rFonts w:ascii="Times New Roman" w:hAnsi="Times New Roman" w:cs="Times New Roman"/>
+          <w:sz w:val="28"/>
+          <w:szCs w:val="24"/>
+        </w:rPr>
+        <w:t>Several previous works studied the impact of YouTube recommendation system and uploaders on total view count of videos. There are some other works focusing on the impact of videos categories on the size of YouTube. For [3] Filippova studied the video categories to YouTube and considered the task of assigning categories to YouTube video based on the text information related video title, user tag, description and viewers, comments.</w:t>
+      </w:r>
+    </w:p>
+    <w:p>
+      <w:pPr>
+        <w:spacing w:line="360" w:lineRule="auto"/>
+        <w:jc w:val="both"/>
+        <w:rPr>
+          <w:rFonts w:ascii="Times New Roman" w:hAnsi="Times New Roman" w:cs="Times New Roman"/>
+          <w:sz w:val="28"/>
+          <w:szCs w:val="24"/>
+        </w:rPr>
+      </w:pPr>
+      <w:r>
+        <w:rPr>
+          <w:rFonts w:ascii="Times New Roman" w:hAnsi="Times New Roman" w:cs="Times New Roman"/>
+          <w:sz w:val="28"/>
+          <w:szCs w:val="24"/>
+        </w:rPr>
+        <w:t>YouTube uploaders are the central agents in the YouTube phenomenon. We conduct extensive measurement and analysis of YouTube uploaders. YouTube uploaders and demonstrated the positive reinforcement between on-line social behaviour and uploading behaviour Ding studied [4].</w:t>
+      </w:r>
+    </w:p>
+    <w:p>
+      <w:pPr>
+        <w:spacing w:line="360" w:lineRule="auto"/>
+        <w:jc w:val="both"/>
+        <w:rPr>
+          <w:rFonts w:ascii="Times New Roman" w:hAnsi="Times New Roman" w:cs="Times New Roman"/>
+          <w:sz w:val="28"/>
+          <w:szCs w:val="24"/>
+        </w:rPr>
+      </w:pPr>
+      <w:r>
+        <w:rPr>
+          <w:rFonts w:ascii="Times New Roman" w:hAnsi="Times New Roman" w:cs="Times New Roman"/>
+          <w:sz w:val="28"/>
+          <w:szCs w:val="24"/>
+        </w:rPr>
+        <w:t>As the world’s largest video sharing website, YouTube hosts a large number of mostly user-generated videos that are viewed by millions of user each day is based on count of YouTube videos via random prefix sampling. They designed an unbiased estimator of total number of YouTube videos [5].</w:t>
+      </w:r>
+    </w:p>
+    <w:p>
+      <w:pPr>
+        <w:spacing w:line="360" w:lineRule="auto"/>
+        <w:jc w:val="both"/>
+        <w:rPr>
+          <w:rFonts w:ascii="Times New Roman" w:hAnsi="Times New Roman" w:cs="Times New Roman"/>
+          <w:sz w:val="28"/>
+          <w:szCs w:val="24"/>
+        </w:rPr>
+      </w:pPr>
+      <w:r>
+        <w:rPr>
+          <w:rFonts w:ascii="Times New Roman" w:hAnsi="Times New Roman" w:cs="Times New Roman"/>
+          <w:sz w:val="28"/>
+          <w:szCs w:val="24"/>
+        </w:rPr>
+        <w:t xml:space="preserve">Video recommendation system that YouTube  uses and it role in increasing the total number of views for video and  the system aim to predict items that may be interest o users. </w:t>
+      </w:r>
+      <w:r>
+        <w:rPr>
+          <w:rFonts w:ascii="Times New Roman" w:hAnsi="Times New Roman" w:cs="Times New Roman"/>
+          <w:sz w:val="28"/>
+          <w:szCs w:val="24"/>
+        </w:rPr>
+        <w:t>There is</w:t>
+      </w:r>
+      <w:r>
+        <w:rPr>
+          <w:rFonts w:ascii="Times New Roman" w:hAnsi="Times New Roman" w:cs="Times New Roman"/>
+          <w:sz w:val="28"/>
+          <w:szCs w:val="24"/>
+        </w:rPr>
+        <w:t xml:space="preserve"> no need of explicit request for information</w:t>
+      </w:r>
+      <w:r>
+        <w:rPr>
+          <w:rFonts w:ascii="Times New Roman" w:hAnsi="Times New Roman" w:cs="Times New Roman"/>
+          <w:sz w:val="28"/>
+          <w:szCs w:val="24"/>
+        </w:rPr>
+        <w:t xml:space="preserve"> the system learns about user and generates personalised suggestions [6]. Diversity of scenarios and domain make the task of finding relevant item.</w:t>
+      </w:r>
+    </w:p>
+    <w:p>
+      <w:pPr>
+        <w:spacing w:line="360" w:lineRule="auto"/>
+        <w:jc w:val="both"/>
+        <w:rPr>
+          <w:rFonts w:ascii="Times New Roman" w:hAnsi="Times New Roman" w:cs="Times New Roman"/>
+          <w:sz w:val="28"/>
+          <w:szCs w:val="24"/>
+        </w:rPr>
+      </w:pPr>
+      <w:r>
+        <w:rPr>
+          <w:rFonts w:ascii="Times New Roman" w:hAnsi="Times New Roman" w:cs="Times New Roman"/>
+          <w:sz w:val="28"/>
+          <w:szCs w:val="24"/>
+        </w:rPr>
+        <w:lastRenderedPageBreak/>
+        <w:t>Asur provided a theoretical basis for analyzing the formation, persistence and decay of trends for the trending topic on Twitter [7]. However, to the best of our knowledge, YouTube trending videos have not studied thoroughly.</w:t>
+      </w:r>
+    </w:p>
+    <w:p>
+      <w:pPr>
+        <w:spacing w:line="360" w:lineRule="auto"/>
+        <w:jc w:val="both"/>
+        <w:rPr>
+          <w:rFonts w:ascii="Times New Roman" w:hAnsi="Times New Roman" w:cs="Times New Roman"/>
+          <w:sz w:val="28"/>
+          <w:szCs w:val="24"/>
+        </w:rPr>
+      </w:pPr>
+    </w:p>
+    <w:p>
+      <w:pPr>
+        <w:spacing w:line="360" w:lineRule="auto"/>
+        <w:jc w:val="both"/>
+        <w:rPr>
+          <w:rFonts w:ascii="Times New Roman" w:hAnsi="Times New Roman" w:cs="Times New Roman"/>
+          <w:b/>
+          <w:sz w:val="28"/>
+          <w:szCs w:val="24"/>
+        </w:rPr>
+      </w:pPr>
+    </w:p>
+    <w:p>
+      <w:pPr>
+        <w:spacing w:line="360" w:lineRule="auto"/>
         <w:jc w:val="center"/>
         <w:rPr>
           <w:rFonts w:ascii="Times New Roman" w:hAnsi="Times New Roman" w:cs="Times New Roman"/>
@@ -4001,9 +4086,7 @@
     </w:p>
     <w:p>
       <w:pPr>
-        <w:pStyle w:val="ListParagraph"/>
-        <w:spacing w:line="360" w:lineRule="auto"/>
-        <w:ind w:left="0"/>
+        <w:spacing w:line="360" w:lineRule="auto"/>
         <w:jc w:val="center"/>
         <w:rPr>
           <w:rFonts w:ascii="Times New Roman" w:hAnsi="Times New Roman" w:cs="Times New Roman"/>
@@ -4015,9 +4098,7 @@
     </w:p>
     <w:p>
       <w:pPr>
-        <w:pStyle w:val="ListParagraph"/>
-        <w:spacing w:line="360" w:lineRule="auto"/>
-        <w:ind w:left="0"/>
+        <w:spacing w:line="360" w:lineRule="auto"/>
         <w:jc w:val="center"/>
         <w:rPr>
           <w:rFonts w:ascii="Times New Roman" w:hAnsi="Times New Roman" w:cs="Times New Roman"/>
@@ -4029,9 +4110,7 @@
     </w:p>
     <w:p>
       <w:pPr>
-        <w:pStyle w:val="ListParagraph"/>
-        <w:spacing w:line="360" w:lineRule="auto"/>
-        <w:ind w:left="0"/>
+        <w:spacing w:line="360" w:lineRule="auto"/>
         <w:jc w:val="center"/>
         <w:rPr>
           <w:rFonts w:ascii="Times New Roman" w:hAnsi="Times New Roman" w:cs="Times New Roman"/>
@@ -4043,9 +4122,7 @@
     </w:p>
     <w:p>
       <w:pPr>
-        <w:pStyle w:val="ListParagraph"/>
-        <w:spacing w:line="360" w:lineRule="auto"/>
-        <w:ind w:left="0"/>
+        <w:spacing w:line="360" w:lineRule="auto"/>
         <w:jc w:val="center"/>
         <w:rPr>
           <w:rFonts w:ascii="Times New Roman" w:hAnsi="Times New Roman" w:cs="Times New Roman"/>
@@ -4057,9 +4134,7 @@
     </w:p>
     <w:p>
       <w:pPr>
-        <w:pStyle w:val="ListParagraph"/>
-        <w:spacing w:line="360" w:lineRule="auto"/>
-        <w:ind w:left="0"/>
+        <w:spacing w:line="360" w:lineRule="auto"/>
         <w:jc w:val="center"/>
         <w:rPr>
           <w:rFonts w:ascii="Times New Roman" w:hAnsi="Times New Roman" w:cs="Times New Roman"/>
@@ -4068,1585 +4143,64 @@
           <w:szCs w:val="48"/>
         </w:rPr>
       </w:pPr>
-      <w:r>
+    </w:p>
+    <w:p>
+      <w:pPr>
+        <w:spacing w:line="360" w:lineRule="auto"/>
+        <w:jc w:val="center"/>
         <w:rPr>
           <w:rFonts w:ascii="Times New Roman" w:hAnsi="Times New Roman" w:cs="Times New Roman"/>
           <w:b/>
           <w:sz w:val="48"/>
           <w:szCs w:val="48"/>
         </w:rPr>
-        <w:t>RELATED WORK</w:t>
-      </w:r>
-    </w:p>
-    <w:p>
-      <w:pPr>
-        <w:pStyle w:val="ListParagraph"/>
-        <w:spacing w:line="360" w:lineRule="auto"/>
-        <w:ind w:left="0" w:firstLine="720"/>
-        <w:jc w:val="both"/>
-        <w:rPr>
-          <w:rFonts w:ascii="Times New Roman" w:hAnsi="Times New Roman" w:cs="Times New Roman"/>
-          <w:sz w:val="24"/>
-          <w:szCs w:val="24"/>
-        </w:rPr>
-      </w:pPr>
-      <w:r>
-        <w:rPr>
-          <w:rFonts w:ascii="Times New Roman" w:hAnsi="Times New Roman" w:cs="Times New Roman"/>
-          <w:sz w:val="24"/>
-          <w:szCs w:val="24"/>
-        </w:rPr>
-        <w:lastRenderedPageBreak/>
-        <w:t>The aim of the research was to appraise and ev</w:t>
-      </w:r>
-      <w:r>
-        <w:rPr>
-          <w:rFonts w:ascii="Times New Roman" w:hAnsi="Times New Roman" w:cs="Times New Roman"/>
-          <w:sz w:val="24"/>
-          <w:szCs w:val="24"/>
-        </w:rPr>
-        <w:t>aluate the implications of the E</w:t>
-      </w:r>
-      <w:r>
-        <w:rPr>
-          <w:rFonts w:ascii="Times New Roman" w:hAnsi="Times New Roman" w:cs="Times New Roman"/>
-          <w:sz w:val="24"/>
-          <w:szCs w:val="24"/>
-        </w:rPr>
-        <w:t>-</w:t>
-      </w:r>
-      <w:r>
-        <w:rPr>
-          <w:rFonts w:ascii="Times New Roman" w:hAnsi="Times New Roman" w:cs="Times New Roman"/>
-          <w:sz w:val="24"/>
-          <w:szCs w:val="24"/>
-        </w:rPr>
-        <w:t>T</w:t>
-      </w:r>
-      <w:r>
-        <w:rPr>
-          <w:rFonts w:ascii="Times New Roman" w:hAnsi="Times New Roman" w:cs="Times New Roman"/>
-          <w:sz w:val="24"/>
-          <w:szCs w:val="24"/>
-        </w:rPr>
-        <w:t xml:space="preserve">endering process and </w:t>
-      </w:r>
-      <w:proofErr w:type="spellStart"/>
-      <w:r>
-        <w:rPr>
-          <w:rFonts w:ascii="Times New Roman" w:hAnsi="Times New Roman" w:cs="Times New Roman"/>
-          <w:sz w:val="24"/>
-          <w:szCs w:val="24"/>
-        </w:rPr>
-        <w:t>assessits</w:t>
-      </w:r>
-      <w:proofErr w:type="spellEnd"/>
-      <w:r>
-        <w:rPr>
-          <w:rFonts w:ascii="Times New Roman" w:hAnsi="Times New Roman" w:cs="Times New Roman"/>
-          <w:sz w:val="24"/>
-          <w:szCs w:val="24"/>
-        </w:rPr>
-        <w:t xml:space="preserve"> effectiveness within Construction of private</w:t>
-      </w:r>
-      <w:r>
-        <w:rPr>
-          <w:rFonts w:ascii="Times New Roman" w:hAnsi="Times New Roman" w:cs="Times New Roman"/>
-          <w:sz w:val="24"/>
-          <w:szCs w:val="24"/>
-        </w:rPr>
-        <w:t xml:space="preserve"> or public or</w:t>
-      </w:r>
-      <w:r>
-        <w:rPr>
-          <w:rFonts w:ascii="Times New Roman" w:hAnsi="Times New Roman" w:cs="Times New Roman"/>
-          <w:sz w:val="24"/>
-          <w:szCs w:val="24"/>
-        </w:rPr>
-        <w:t xml:space="preserve"> government sector</w:t>
-      </w:r>
-      <w:r>
-        <w:rPr>
-          <w:rFonts w:ascii="Times New Roman" w:hAnsi="Times New Roman" w:cs="Times New Roman"/>
-          <w:sz w:val="24"/>
-          <w:szCs w:val="24"/>
-        </w:rPr>
-        <w:t>.</w:t>
-      </w:r>
-    </w:p>
-    <w:p>
-      <w:pPr>
-        <w:pStyle w:val="ListParagraph"/>
-        <w:spacing w:line="360" w:lineRule="auto"/>
-        <w:ind w:left="0" w:firstLine="720"/>
-        <w:jc w:val="both"/>
-        <w:rPr>
-          <w:rFonts w:ascii="Times New Roman" w:hAnsi="Times New Roman" w:cs="Times New Roman"/>
-          <w:sz w:val="24"/>
+      </w:pPr>
+    </w:p>
+    <w:p>
+      <w:pPr>
+        <w:spacing w:line="360" w:lineRule="auto"/>
+        <w:jc w:val="center"/>
+        <w:rPr>
+          <w:rFonts w:ascii="Times New Roman" w:hAnsi="Times New Roman" w:cs="Times New Roman"/>
+          <w:b/>
+          <w:sz w:val="48"/>
           <w:szCs w:val="48"/>
         </w:rPr>
       </w:pPr>
-      <w:r>
-        <w:rPr>
-          <w:rFonts w:ascii="Times New Roman" w:hAnsi="Times New Roman" w:cs="Times New Roman"/>
-          <w:sz w:val="24"/>
+    </w:p>
+    <w:p>
+      <w:pPr>
+        <w:spacing w:line="360" w:lineRule="auto"/>
+        <w:jc w:val="center"/>
+        <w:rPr>
+          <w:rFonts w:ascii="Times New Roman" w:hAnsi="Times New Roman" w:cs="Times New Roman"/>
+          <w:b/>
+          <w:sz w:val="48"/>
           <w:szCs w:val="48"/>
         </w:rPr>
-        <w:t xml:space="preserve">Tendering is a method of entering </w:t>
-      </w:r>
-      <w:proofErr w:type="gramStart"/>
-      <w:r>
-        <w:rPr>
-          <w:rFonts w:ascii="Times New Roman" w:hAnsi="Times New Roman" w:cs="Times New Roman"/>
-          <w:sz w:val="24"/>
+      </w:pPr>
+    </w:p>
+    <w:p>
+      <w:pPr>
+        <w:spacing w:line="360" w:lineRule="auto"/>
+        <w:jc w:val="center"/>
+        <w:rPr>
+          <w:rFonts w:ascii="Times New Roman" w:hAnsi="Times New Roman" w:cs="Times New Roman"/>
+          <w:b/>
+          <w:sz w:val="48"/>
           <w:szCs w:val="48"/>
         </w:rPr>
-        <w:t>into a sales</w:t>
-      </w:r>
-      <w:proofErr w:type="gramEnd"/>
-      <w:r>
-        <w:rPr>
-          <w:rFonts w:ascii="Times New Roman" w:hAnsi="Times New Roman" w:cs="Times New Roman"/>
-          <w:sz w:val="24"/>
+      </w:pPr>
+    </w:p>
+    <w:p>
+      <w:pPr>
+        <w:spacing w:line="360" w:lineRule="auto"/>
+        <w:jc w:val="center"/>
+        <w:rPr>
+          <w:rFonts w:ascii="Times New Roman" w:hAnsi="Times New Roman" w:cs="Times New Roman"/>
+          <w:b/>
+          <w:sz w:val="48"/>
           <w:szCs w:val="48"/>
-        </w:rPr>
-        <w:t xml:space="preserve"> </w:t>
-      </w:r>
-      <w:proofErr w:type="spellStart"/>
-      <w:r>
-        <w:rPr>
-          <w:rFonts w:ascii="Times New Roman" w:hAnsi="Times New Roman" w:cs="Times New Roman"/>
-          <w:sz w:val="24"/>
-          <w:szCs w:val="48"/>
-        </w:rPr>
-        <w:t>contract.It</w:t>
-      </w:r>
-      <w:proofErr w:type="spellEnd"/>
-      <w:r>
-        <w:rPr>
-          <w:rFonts w:ascii="Times New Roman" w:hAnsi="Times New Roman" w:cs="Times New Roman"/>
-          <w:sz w:val="24"/>
-          <w:szCs w:val="48"/>
-        </w:rPr>
-        <w:t xml:space="preserve"> is a long and complex business process and generates </w:t>
-      </w:r>
-      <w:proofErr w:type="spellStart"/>
-      <w:r>
-        <w:rPr>
-          <w:rFonts w:ascii="Times New Roman" w:hAnsi="Times New Roman" w:cs="Times New Roman"/>
-          <w:sz w:val="24"/>
-          <w:szCs w:val="48"/>
-        </w:rPr>
-        <w:t>aseries</w:t>
-      </w:r>
-      <w:proofErr w:type="spellEnd"/>
-      <w:r>
-        <w:rPr>
-          <w:rFonts w:ascii="Times New Roman" w:hAnsi="Times New Roman" w:cs="Times New Roman"/>
-          <w:sz w:val="24"/>
-          <w:szCs w:val="48"/>
-        </w:rPr>
-        <w:t xml:space="preserve"> of contractually related legal liabilities. </w:t>
-      </w:r>
-      <w:proofErr w:type="spellStart"/>
-      <w:r>
-        <w:rPr>
-          <w:rFonts w:ascii="Times New Roman" w:hAnsi="Times New Roman" w:cs="Times New Roman"/>
-          <w:sz w:val="24"/>
-          <w:szCs w:val="48"/>
-        </w:rPr>
-        <w:t>Substantialconstruction</w:t>
-      </w:r>
-      <w:proofErr w:type="spellEnd"/>
-      <w:r>
-        <w:rPr>
-          <w:rFonts w:ascii="Times New Roman" w:hAnsi="Times New Roman" w:cs="Times New Roman"/>
-          <w:sz w:val="24"/>
-          <w:szCs w:val="48"/>
-        </w:rPr>
-        <w:t xml:space="preserve"> and engineering contracts are entered into </w:t>
-      </w:r>
-      <w:proofErr w:type="spellStart"/>
-      <w:r>
-        <w:rPr>
-          <w:rFonts w:ascii="Times New Roman" w:hAnsi="Times New Roman" w:cs="Times New Roman"/>
-          <w:sz w:val="24"/>
-          <w:szCs w:val="48"/>
-        </w:rPr>
-        <w:t>thetendering</w:t>
-      </w:r>
-      <w:proofErr w:type="spellEnd"/>
-      <w:r>
-        <w:rPr>
-          <w:rFonts w:ascii="Times New Roman" w:hAnsi="Times New Roman" w:cs="Times New Roman"/>
-          <w:sz w:val="24"/>
-          <w:szCs w:val="48"/>
-        </w:rPr>
-        <w:t xml:space="preserve"> process</w:t>
-      </w:r>
-      <w:r>
-        <w:rPr>
-          <w:rFonts w:ascii="Times New Roman" w:hAnsi="Times New Roman" w:cs="Times New Roman"/>
-          <w:sz w:val="24"/>
-          <w:szCs w:val="48"/>
-        </w:rPr>
-        <w:t xml:space="preserve">. Parties involved in tendering are </w:t>
-      </w:r>
-      <w:proofErr w:type="spellStart"/>
-      <w:r>
-        <w:rPr>
-          <w:rFonts w:ascii="Times New Roman" w:hAnsi="Times New Roman" w:cs="Times New Roman"/>
-          <w:sz w:val="24"/>
-          <w:szCs w:val="48"/>
-        </w:rPr>
-        <w:t>theprincipal</w:t>
-      </w:r>
-      <w:proofErr w:type="spellEnd"/>
-      <w:r>
-        <w:rPr>
-          <w:rFonts w:ascii="Times New Roman" w:hAnsi="Times New Roman" w:cs="Times New Roman"/>
-          <w:sz w:val="24"/>
-          <w:szCs w:val="48"/>
-        </w:rPr>
-        <w:t xml:space="preserve">, who runs the tendering, and the </w:t>
-      </w:r>
-      <w:proofErr w:type="spellStart"/>
-      <w:r>
-        <w:rPr>
-          <w:rFonts w:ascii="Times New Roman" w:hAnsi="Times New Roman" w:cs="Times New Roman"/>
-          <w:sz w:val="24"/>
-          <w:szCs w:val="48"/>
-        </w:rPr>
-        <w:t>tenderer</w:t>
-      </w:r>
-      <w:proofErr w:type="spellEnd"/>
-      <w:r>
-        <w:rPr>
-          <w:rFonts w:ascii="Times New Roman" w:hAnsi="Times New Roman" w:cs="Times New Roman"/>
-          <w:sz w:val="24"/>
-          <w:szCs w:val="48"/>
-        </w:rPr>
-        <w:t xml:space="preserve">, sometimes called contractor, who makes offers to </w:t>
-      </w:r>
-      <w:proofErr w:type="spellStart"/>
-      <w:r>
-        <w:rPr>
-          <w:rFonts w:ascii="Times New Roman" w:hAnsi="Times New Roman" w:cs="Times New Roman"/>
-          <w:sz w:val="24"/>
-          <w:szCs w:val="48"/>
-        </w:rPr>
-        <w:t>theprincipal</w:t>
-      </w:r>
-      <w:proofErr w:type="spellEnd"/>
-      <w:r>
-        <w:rPr>
-          <w:rFonts w:ascii="Times New Roman" w:hAnsi="Times New Roman" w:cs="Times New Roman"/>
-          <w:sz w:val="24"/>
-          <w:szCs w:val="48"/>
-        </w:rPr>
-        <w:t xml:space="preserve">. For e-tendering systems, a trusted third party </w:t>
-      </w:r>
-      <w:proofErr w:type="spellStart"/>
-      <w:r>
-        <w:rPr>
-          <w:rFonts w:ascii="Times New Roman" w:hAnsi="Times New Roman" w:cs="Times New Roman"/>
-          <w:sz w:val="24"/>
-          <w:szCs w:val="48"/>
-        </w:rPr>
-        <w:t>may</w:t>
-      </w:r>
-      <w:r>
-        <w:rPr>
-          <w:rFonts w:ascii="Times New Roman" w:hAnsi="Times New Roman" w:cs="Times New Roman"/>
-          <w:sz w:val="24"/>
-          <w:szCs w:val="48"/>
-        </w:rPr>
-        <w:t>have</w:t>
-      </w:r>
-      <w:proofErr w:type="spellEnd"/>
-      <w:r>
-        <w:rPr>
-          <w:rFonts w:ascii="Times New Roman" w:hAnsi="Times New Roman" w:cs="Times New Roman"/>
-          <w:sz w:val="24"/>
-          <w:szCs w:val="48"/>
-        </w:rPr>
-        <w:t xml:space="preserve"> to be introduced [4</w:t>
-      </w:r>
-      <w:r>
-        <w:rPr>
-          <w:rFonts w:ascii="Times New Roman" w:hAnsi="Times New Roman" w:cs="Times New Roman"/>
-          <w:sz w:val="24"/>
-          <w:szCs w:val="48"/>
-        </w:rPr>
-        <w:t>].</w:t>
-      </w:r>
-    </w:p>
-    <w:p>
-      <w:pPr>
-        <w:spacing w:line="360" w:lineRule="auto"/>
-        <w:ind w:firstLine="720"/>
-        <w:jc w:val="both"/>
-        <w:rPr>
-          <w:rFonts w:ascii="Times New Roman" w:hAnsi="Times New Roman" w:cs="Times New Roman"/>
-          <w:sz w:val="24"/>
-          <w:szCs w:val="24"/>
-        </w:rPr>
-      </w:pPr>
-      <w:r>
-        <w:rPr>
-          <w:rFonts w:ascii="Times New Roman" w:hAnsi="Times New Roman" w:cs="Times New Roman"/>
-          <w:sz w:val="24"/>
-          <w:szCs w:val="24"/>
-        </w:rPr>
-        <w:t xml:space="preserve">The construction industry is increasingly engulfed by globalisation where clients, business </w:t>
-      </w:r>
-      <w:proofErr w:type="spellStart"/>
-      <w:r>
-        <w:rPr>
-          <w:rFonts w:ascii="Times New Roman" w:hAnsi="Times New Roman" w:cs="Times New Roman"/>
-          <w:sz w:val="24"/>
-          <w:szCs w:val="24"/>
-        </w:rPr>
-        <w:t>partnersand</w:t>
-      </w:r>
-      <w:proofErr w:type="spellEnd"/>
-      <w:r>
-        <w:rPr>
-          <w:rFonts w:ascii="Times New Roman" w:hAnsi="Times New Roman" w:cs="Times New Roman"/>
-          <w:sz w:val="24"/>
-          <w:szCs w:val="24"/>
-        </w:rPr>
-        <w:t xml:space="preserve"> customers are found in virtually every corner of the world. Communicating, reaching and supporting them </w:t>
-      </w:r>
-      <w:proofErr w:type="spellStart"/>
-      <w:r>
-        <w:rPr>
-          <w:rFonts w:ascii="Times New Roman" w:hAnsi="Times New Roman" w:cs="Times New Roman"/>
-          <w:sz w:val="24"/>
-          <w:szCs w:val="24"/>
-        </w:rPr>
-        <w:t>areno</w:t>
-      </w:r>
-      <w:proofErr w:type="spellEnd"/>
-      <w:r>
-        <w:rPr>
-          <w:rFonts w:ascii="Times New Roman" w:hAnsi="Times New Roman" w:cs="Times New Roman"/>
-          <w:sz w:val="24"/>
-          <w:szCs w:val="24"/>
-        </w:rPr>
-        <w:t xml:space="preserve"> longer optional but are imperative for continued business growth and success. A key component of </w:t>
-      </w:r>
-      <w:proofErr w:type="spellStart"/>
-      <w:r>
-        <w:rPr>
-          <w:rFonts w:ascii="Times New Roman" w:hAnsi="Times New Roman" w:cs="Times New Roman"/>
-          <w:sz w:val="24"/>
-          <w:szCs w:val="24"/>
-        </w:rPr>
-        <w:t>enterprisecommunication</w:t>
-      </w:r>
-      <w:proofErr w:type="spellEnd"/>
-      <w:r>
-        <w:rPr>
-          <w:rFonts w:ascii="Times New Roman" w:hAnsi="Times New Roman" w:cs="Times New Roman"/>
-          <w:sz w:val="24"/>
-          <w:szCs w:val="24"/>
-        </w:rPr>
-        <w:t xml:space="preserve"> reach is collaborative environments (for the construction industry) which allows </w:t>
-      </w:r>
-      <w:proofErr w:type="spellStart"/>
-      <w:r>
-        <w:rPr>
-          <w:rFonts w:ascii="Times New Roman" w:hAnsi="Times New Roman" w:cs="Times New Roman"/>
-          <w:sz w:val="24"/>
-          <w:szCs w:val="24"/>
-        </w:rPr>
-        <w:t>customers,suppliers</w:t>
-      </w:r>
-      <w:proofErr w:type="spellEnd"/>
-      <w:r>
-        <w:rPr>
-          <w:rFonts w:ascii="Times New Roman" w:hAnsi="Times New Roman" w:cs="Times New Roman"/>
-          <w:sz w:val="24"/>
-          <w:szCs w:val="24"/>
-        </w:rPr>
-        <w:t xml:space="preserve">, partners and other project team members secure access to project information, products or services </w:t>
-      </w:r>
-      <w:proofErr w:type="spellStart"/>
-      <w:r>
-        <w:rPr>
-          <w:rFonts w:ascii="Times New Roman" w:hAnsi="Times New Roman" w:cs="Times New Roman"/>
-          <w:sz w:val="24"/>
-          <w:szCs w:val="24"/>
-        </w:rPr>
-        <w:t>theyneed</w:t>
-      </w:r>
-      <w:proofErr w:type="spellEnd"/>
-      <w:r>
-        <w:rPr>
-          <w:rFonts w:ascii="Times New Roman" w:hAnsi="Times New Roman" w:cs="Times New Roman"/>
-          <w:sz w:val="24"/>
-          <w:szCs w:val="24"/>
-        </w:rPr>
-        <w:t xml:space="preserve"> at any given moment. Implementation of the stated critical success factors of the project is essential to </w:t>
-      </w:r>
-      <w:proofErr w:type="spellStart"/>
-      <w:r>
-        <w:rPr>
-          <w:rFonts w:ascii="Times New Roman" w:hAnsi="Times New Roman" w:cs="Times New Roman"/>
-          <w:sz w:val="24"/>
-          <w:szCs w:val="24"/>
-        </w:rPr>
-        <w:t>ensureoptimal</w:t>
-      </w:r>
-      <w:proofErr w:type="spellEnd"/>
-      <w:r>
-        <w:rPr>
-          <w:rFonts w:ascii="Times New Roman" w:hAnsi="Times New Roman" w:cs="Times New Roman"/>
-          <w:sz w:val="24"/>
-          <w:szCs w:val="24"/>
-        </w:rPr>
-        <w:t xml:space="preserve"> performance and benefits from the system to all parties involved. This paper presents critical success </w:t>
-      </w:r>
-      <w:proofErr w:type="spellStart"/>
-      <w:r>
-        <w:rPr>
-          <w:rFonts w:ascii="Times New Roman" w:hAnsi="Times New Roman" w:cs="Times New Roman"/>
-          <w:sz w:val="24"/>
-          <w:szCs w:val="24"/>
-        </w:rPr>
-        <w:t>factorsfor</w:t>
-      </w:r>
-      <w:proofErr w:type="spellEnd"/>
-      <w:r>
-        <w:rPr>
-          <w:rFonts w:ascii="Times New Roman" w:hAnsi="Times New Roman" w:cs="Times New Roman"/>
-          <w:sz w:val="24"/>
-          <w:szCs w:val="24"/>
-        </w:rPr>
-        <w:t xml:space="preserve"> the implementation of e-tendering in collaborative environments with particular considerations given to </w:t>
-      </w:r>
-      <w:proofErr w:type="spellStart"/>
-      <w:r>
-        <w:rPr>
-          <w:rFonts w:ascii="Times New Roman" w:hAnsi="Times New Roman" w:cs="Times New Roman"/>
-          <w:sz w:val="24"/>
-          <w:szCs w:val="24"/>
-        </w:rPr>
-        <w:t>thepeople</w:t>
-      </w:r>
-      <w:proofErr w:type="spellEnd"/>
-      <w:r>
-        <w:rPr>
-          <w:rFonts w:ascii="Times New Roman" w:hAnsi="Times New Roman" w:cs="Times New Roman"/>
-          <w:sz w:val="24"/>
-          <w:szCs w:val="24"/>
-        </w:rPr>
-        <w:t xml:space="preserve"> issues and process </w:t>
-      </w:r>
-      <w:proofErr w:type="gramStart"/>
-      <w:r>
-        <w:rPr>
-          <w:rFonts w:ascii="Times New Roman" w:hAnsi="Times New Roman" w:cs="Times New Roman"/>
-          <w:sz w:val="24"/>
-          <w:szCs w:val="24"/>
-        </w:rPr>
-        <w:t>factors</w:t>
-      </w:r>
-      <w:r>
-        <w:rPr>
-          <w:rFonts w:ascii="Times New Roman" w:hAnsi="Times New Roman" w:cs="Times New Roman"/>
-          <w:sz w:val="24"/>
-          <w:szCs w:val="24"/>
-        </w:rPr>
-        <w:t>[</w:t>
-      </w:r>
-      <w:proofErr w:type="gramEnd"/>
-      <w:r>
-        <w:rPr>
-          <w:rFonts w:ascii="Times New Roman" w:hAnsi="Times New Roman" w:cs="Times New Roman"/>
-          <w:sz w:val="24"/>
-          <w:szCs w:val="24"/>
-        </w:rPr>
-        <w:t>5</w:t>
-      </w:r>
-      <w:r>
-        <w:rPr>
-          <w:rFonts w:ascii="Times New Roman" w:hAnsi="Times New Roman" w:cs="Times New Roman"/>
-          <w:sz w:val="24"/>
-          <w:szCs w:val="24"/>
-        </w:rPr>
-        <w:t>]</w:t>
-      </w:r>
-      <w:r>
-        <w:rPr>
-          <w:rFonts w:ascii="Times New Roman" w:hAnsi="Times New Roman" w:cs="Times New Roman"/>
-          <w:sz w:val="24"/>
-          <w:szCs w:val="24"/>
-        </w:rPr>
-        <w:t>.</w:t>
-      </w:r>
-    </w:p>
-    <w:p>
-      <w:pPr>
-        <w:spacing w:line="360" w:lineRule="auto"/>
-        <w:jc w:val="both"/>
-        <w:rPr>
-          <w:rFonts w:ascii="Times New Roman" w:hAnsi="Times New Roman" w:cs="Times New Roman"/>
-          <w:sz w:val="24"/>
-          <w:szCs w:val="24"/>
-        </w:rPr>
-      </w:pPr>
-      <w:r>
-        <w:rPr>
-          <w:rFonts w:ascii="Times New Roman" w:hAnsi="Times New Roman" w:cs="Times New Roman"/>
-          <w:sz w:val="24"/>
-          <w:szCs w:val="24"/>
-        </w:rPr>
-        <w:tab/>
-      </w:r>
-      <w:r>
-        <w:rPr>
-          <w:rFonts w:ascii="Times New Roman" w:hAnsi="Times New Roman" w:cs="Times New Roman"/>
-          <w:sz w:val="24"/>
-          <w:szCs w:val="24"/>
-        </w:rPr>
-        <w:t>This study investigates the people and process critical success factors to successfully implement e-tend</w:t>
-      </w:r>
-      <w:r>
-        <w:rPr>
-          <w:rFonts w:ascii="Times New Roman" w:hAnsi="Times New Roman" w:cs="Times New Roman"/>
-          <w:sz w:val="24"/>
-          <w:szCs w:val="24"/>
-        </w:rPr>
-        <w:t xml:space="preserve">ering in </w:t>
-      </w:r>
-      <w:r>
-        <w:rPr>
-          <w:rFonts w:ascii="Times New Roman" w:hAnsi="Times New Roman" w:cs="Times New Roman"/>
-          <w:sz w:val="24"/>
-          <w:szCs w:val="24"/>
-        </w:rPr>
-        <w:t>collaborative environments, with a specific focus on the construction ind</w:t>
-      </w:r>
-      <w:r>
-        <w:rPr>
-          <w:rFonts w:ascii="Times New Roman" w:hAnsi="Times New Roman" w:cs="Times New Roman"/>
-          <w:sz w:val="24"/>
-          <w:szCs w:val="24"/>
-        </w:rPr>
-        <w:t xml:space="preserve">ustry (CI). Technology today is </w:t>
-      </w:r>
-      <w:r>
-        <w:rPr>
-          <w:rFonts w:ascii="Times New Roman" w:hAnsi="Times New Roman" w:cs="Times New Roman"/>
-          <w:sz w:val="24"/>
-          <w:szCs w:val="24"/>
-        </w:rPr>
-        <w:t>revolutionising businesses, transforming organisations and forcing c</w:t>
-      </w:r>
-      <w:r>
-        <w:rPr>
-          <w:rFonts w:ascii="Times New Roman" w:hAnsi="Times New Roman" w:cs="Times New Roman"/>
-          <w:sz w:val="24"/>
-          <w:szCs w:val="24"/>
-        </w:rPr>
-        <w:t xml:space="preserve">hanges to improve productivity. </w:t>
-      </w:r>
-      <w:r>
-        <w:rPr>
-          <w:rFonts w:ascii="Times New Roman" w:hAnsi="Times New Roman" w:cs="Times New Roman"/>
-          <w:sz w:val="24"/>
-          <w:szCs w:val="24"/>
-        </w:rPr>
-        <w:t xml:space="preserve">The results of this study show that the traditional construction tendering process </w:t>
-      </w:r>
-      <w:r>
-        <w:rPr>
-          <w:rFonts w:ascii="Times New Roman" w:hAnsi="Times New Roman" w:cs="Times New Roman"/>
-          <w:sz w:val="24"/>
-          <w:szCs w:val="24"/>
-        </w:rPr>
-        <w:t xml:space="preserve">did not change much in terms of </w:t>
-      </w:r>
-      <w:r>
-        <w:rPr>
-          <w:rFonts w:ascii="Times New Roman" w:hAnsi="Times New Roman" w:cs="Times New Roman"/>
-          <w:sz w:val="24"/>
-          <w:szCs w:val="24"/>
-        </w:rPr>
-        <w:t xml:space="preserve">people and process issues, through the introduction of e-tendering </w:t>
-      </w:r>
-      <w:r>
-        <w:rPr>
-          <w:rFonts w:ascii="Times New Roman" w:hAnsi="Times New Roman" w:cs="Times New Roman"/>
-          <w:sz w:val="24"/>
-          <w:szCs w:val="24"/>
-        </w:rPr>
-        <w:t xml:space="preserve">in a collaborative environment. </w:t>
-      </w:r>
-      <w:r>
-        <w:rPr>
-          <w:rFonts w:ascii="Times New Roman" w:hAnsi="Times New Roman" w:cs="Times New Roman"/>
-          <w:sz w:val="24"/>
-          <w:szCs w:val="24"/>
-        </w:rPr>
-        <w:t>In implementing e-tendering, perhaps the most important crit</w:t>
-      </w:r>
-      <w:r>
-        <w:rPr>
-          <w:rFonts w:ascii="Times New Roman" w:hAnsi="Times New Roman" w:cs="Times New Roman"/>
-          <w:sz w:val="24"/>
-          <w:szCs w:val="24"/>
-        </w:rPr>
-        <w:t xml:space="preserve">ical success factor is that all </w:t>
-      </w:r>
-      <w:r>
-        <w:rPr>
-          <w:rFonts w:ascii="Times New Roman" w:hAnsi="Times New Roman" w:cs="Times New Roman"/>
-          <w:sz w:val="24"/>
-          <w:szCs w:val="24"/>
-        </w:rPr>
-        <w:t xml:space="preserve">changes in the </w:t>
-      </w:r>
-      <w:proofErr w:type="spellStart"/>
-      <w:r>
-        <w:rPr>
-          <w:rFonts w:ascii="Times New Roman" w:hAnsi="Times New Roman" w:cs="Times New Roman"/>
-          <w:sz w:val="24"/>
-          <w:szCs w:val="24"/>
-        </w:rPr>
-        <w:t>organisationmust</w:t>
-      </w:r>
-      <w:proofErr w:type="spellEnd"/>
-      <w:r>
-        <w:rPr>
-          <w:rFonts w:ascii="Times New Roman" w:hAnsi="Times New Roman" w:cs="Times New Roman"/>
-          <w:sz w:val="24"/>
-          <w:szCs w:val="24"/>
-        </w:rPr>
-        <w:t xml:space="preserve"> be proc</w:t>
-      </w:r>
-      <w:r>
-        <w:rPr>
-          <w:rFonts w:ascii="Times New Roman" w:hAnsi="Times New Roman" w:cs="Times New Roman"/>
-          <w:sz w:val="24"/>
-          <w:szCs w:val="24"/>
-        </w:rPr>
-        <w:t>ess-led, and not technology-</w:t>
-      </w:r>
-      <w:proofErr w:type="gramStart"/>
-      <w:r>
-        <w:rPr>
-          <w:rFonts w:ascii="Times New Roman" w:hAnsi="Times New Roman" w:cs="Times New Roman"/>
-          <w:sz w:val="24"/>
-          <w:szCs w:val="24"/>
-        </w:rPr>
-        <w:t>led[</w:t>
-      </w:r>
-      <w:proofErr w:type="gramEnd"/>
-      <w:r>
-        <w:rPr>
-          <w:rFonts w:ascii="Times New Roman" w:hAnsi="Times New Roman" w:cs="Times New Roman"/>
-          <w:sz w:val="24"/>
-          <w:szCs w:val="24"/>
-        </w:rPr>
-        <w:t>5]</w:t>
-      </w:r>
-      <w:r>
-        <w:rPr>
-          <w:rFonts w:ascii="Times New Roman" w:hAnsi="Times New Roman" w:cs="Times New Roman"/>
-          <w:sz w:val="24"/>
-          <w:szCs w:val="24"/>
-        </w:rPr>
-        <w:t>.</w:t>
-      </w:r>
-    </w:p>
-    <w:p>
-      <w:pPr>
-        <w:spacing w:line="360" w:lineRule="auto"/>
-        <w:ind w:firstLine="720"/>
-        <w:jc w:val="both"/>
-        <w:rPr>
-          <w:rFonts w:ascii="Times New Roman" w:hAnsi="Times New Roman" w:cs="Times New Roman"/>
-          <w:sz w:val="24"/>
-          <w:szCs w:val="24"/>
-        </w:rPr>
-      </w:pPr>
-      <w:r>
-        <w:rPr>
-          <w:rFonts w:ascii="Times New Roman" w:hAnsi="Times New Roman" w:cs="Times New Roman"/>
-          <w:sz w:val="24"/>
-          <w:szCs w:val="24"/>
-        </w:rPr>
-        <w:t>Information and Communic</w:t>
-      </w:r>
-      <w:r>
-        <w:rPr>
-          <w:rFonts w:ascii="Times New Roman" w:hAnsi="Times New Roman" w:cs="Times New Roman"/>
-          <w:sz w:val="24"/>
-          <w:szCs w:val="24"/>
-        </w:rPr>
-        <w:t xml:space="preserve">ation Technology plays dominant </w:t>
-      </w:r>
-      <w:r>
-        <w:rPr>
-          <w:rFonts w:ascii="Times New Roman" w:hAnsi="Times New Roman" w:cs="Times New Roman"/>
-          <w:sz w:val="24"/>
-          <w:szCs w:val="24"/>
-        </w:rPr>
-        <w:t xml:space="preserve">role in all business undertaken by the government. If </w:t>
-      </w:r>
-      <w:proofErr w:type="spellStart"/>
-      <w:r>
-        <w:rPr>
-          <w:rFonts w:ascii="Times New Roman" w:hAnsi="Times New Roman" w:cs="Times New Roman"/>
-          <w:sz w:val="24"/>
-          <w:szCs w:val="24"/>
-        </w:rPr>
-        <w:t>allinteractions</w:t>
-      </w:r>
-      <w:proofErr w:type="spellEnd"/>
-      <w:r>
-        <w:rPr>
-          <w:rFonts w:ascii="Times New Roman" w:hAnsi="Times New Roman" w:cs="Times New Roman"/>
-          <w:sz w:val="24"/>
-          <w:szCs w:val="24"/>
-        </w:rPr>
-        <w:t xml:space="preserve"> with government can be done through </w:t>
-      </w:r>
-      <w:proofErr w:type="spellStart"/>
-      <w:r>
-        <w:rPr>
-          <w:rFonts w:ascii="Times New Roman" w:hAnsi="Times New Roman" w:cs="Times New Roman"/>
-          <w:sz w:val="24"/>
-          <w:szCs w:val="24"/>
-        </w:rPr>
-        <w:t>single</w:t>
-      </w:r>
-      <w:r>
-        <w:rPr>
-          <w:rFonts w:ascii="Times New Roman" w:hAnsi="Times New Roman" w:cs="Times New Roman"/>
-          <w:sz w:val="24"/>
-          <w:szCs w:val="24"/>
-        </w:rPr>
-        <w:t>counter</w:t>
-      </w:r>
-      <w:proofErr w:type="spellEnd"/>
-      <w:r>
-        <w:rPr>
-          <w:rFonts w:ascii="Times New Roman" w:hAnsi="Times New Roman" w:cs="Times New Roman"/>
-          <w:sz w:val="24"/>
-          <w:szCs w:val="24"/>
-        </w:rPr>
-        <w:t xml:space="preserve"> </w:t>
-      </w:r>
-      <w:r>
-        <w:rPr>
-          <w:rFonts w:ascii="Times New Roman" w:hAnsi="Times New Roman" w:cs="Times New Roman"/>
-          <w:sz w:val="24"/>
-          <w:szCs w:val="24"/>
-        </w:rPr>
-        <w:t>24x7, without waiting i</w:t>
-      </w:r>
-      <w:r>
-        <w:rPr>
-          <w:rFonts w:ascii="Times New Roman" w:hAnsi="Times New Roman" w:cs="Times New Roman"/>
-          <w:sz w:val="24"/>
-          <w:szCs w:val="24"/>
-        </w:rPr>
-        <w:t xml:space="preserve">n lines at the leisure of house </w:t>
-      </w:r>
-      <w:r>
-        <w:rPr>
-          <w:rFonts w:ascii="Times New Roman" w:hAnsi="Times New Roman" w:cs="Times New Roman"/>
-          <w:sz w:val="24"/>
-          <w:szCs w:val="24"/>
-        </w:rPr>
-        <w:t>than it will be highly convenient</w:t>
-      </w:r>
-      <w:r>
-        <w:rPr>
-          <w:rFonts w:ascii="Times New Roman" w:hAnsi="Times New Roman" w:cs="Times New Roman"/>
-          <w:sz w:val="24"/>
-          <w:szCs w:val="24"/>
-        </w:rPr>
-        <w:t xml:space="preserve"> to all citizens. This will not </w:t>
-      </w:r>
-      <w:r>
-        <w:rPr>
-          <w:rFonts w:ascii="Times New Roman" w:hAnsi="Times New Roman" w:cs="Times New Roman"/>
-          <w:sz w:val="24"/>
-          <w:szCs w:val="24"/>
-        </w:rPr>
-        <w:t xml:space="preserve">facilitate the government to avoid corruption and </w:t>
-      </w:r>
-      <w:r>
-        <w:rPr>
-          <w:rFonts w:ascii="Times New Roman" w:hAnsi="Times New Roman" w:cs="Times New Roman"/>
-          <w:sz w:val="24"/>
-          <w:szCs w:val="24"/>
-        </w:rPr>
-        <w:lastRenderedPageBreak/>
-        <w:t xml:space="preserve">reach </w:t>
-      </w:r>
-      <w:proofErr w:type="spellStart"/>
-      <w:r>
-        <w:rPr>
-          <w:rFonts w:ascii="Times New Roman" w:hAnsi="Times New Roman" w:cs="Times New Roman"/>
-          <w:sz w:val="24"/>
-          <w:szCs w:val="24"/>
-        </w:rPr>
-        <w:t>peopledirectly</w:t>
-      </w:r>
-      <w:proofErr w:type="spellEnd"/>
-      <w:r>
-        <w:rPr>
-          <w:rFonts w:ascii="Times New Roman" w:hAnsi="Times New Roman" w:cs="Times New Roman"/>
-          <w:sz w:val="24"/>
-          <w:szCs w:val="24"/>
-        </w:rPr>
-        <w:t>, it will additionall</w:t>
-      </w:r>
-      <w:r>
-        <w:rPr>
-          <w:rFonts w:ascii="Times New Roman" w:hAnsi="Times New Roman" w:cs="Times New Roman"/>
-          <w:sz w:val="24"/>
-          <w:szCs w:val="24"/>
-        </w:rPr>
-        <w:t xml:space="preserve">y help government agencies in </w:t>
-      </w:r>
-      <w:r>
-        <w:rPr>
-          <w:rFonts w:ascii="Times New Roman" w:hAnsi="Times New Roman" w:cs="Times New Roman"/>
-          <w:sz w:val="24"/>
-          <w:szCs w:val="24"/>
-        </w:rPr>
-        <w:t>rising operational efficiencies</w:t>
-      </w:r>
-      <w:r>
-        <w:rPr>
-          <w:rFonts w:ascii="Times New Roman" w:hAnsi="Times New Roman" w:cs="Times New Roman"/>
-          <w:sz w:val="24"/>
-          <w:szCs w:val="24"/>
-        </w:rPr>
-        <w:t xml:space="preserve">, scale back project costs, and </w:t>
-      </w:r>
-      <w:r>
-        <w:rPr>
-          <w:rFonts w:ascii="Times New Roman" w:hAnsi="Times New Roman" w:cs="Times New Roman"/>
-          <w:sz w:val="24"/>
-          <w:szCs w:val="24"/>
-        </w:rPr>
-        <w:t xml:space="preserve">become citizen-friendly </w:t>
-      </w:r>
-      <w:r>
-        <w:rPr>
-          <w:rFonts w:ascii="Times New Roman" w:hAnsi="Times New Roman" w:cs="Times New Roman"/>
-          <w:sz w:val="24"/>
-          <w:szCs w:val="24"/>
-        </w:rPr>
-        <w:t xml:space="preserve">across a range of domains, that </w:t>
-      </w:r>
-      <w:r>
-        <w:rPr>
-          <w:rFonts w:ascii="Times New Roman" w:hAnsi="Times New Roman" w:cs="Times New Roman"/>
-          <w:sz w:val="24"/>
-          <w:szCs w:val="24"/>
-        </w:rPr>
-        <w:t xml:space="preserve">includes transport, municipal </w:t>
-      </w:r>
-      <w:r>
-        <w:rPr>
-          <w:rFonts w:ascii="Times New Roman" w:hAnsi="Times New Roman" w:cs="Times New Roman"/>
-          <w:sz w:val="24"/>
-          <w:szCs w:val="24"/>
-        </w:rPr>
-        <w:t xml:space="preserve">records, education, healthcare, </w:t>
-      </w:r>
-      <w:r>
-        <w:rPr>
-          <w:rFonts w:ascii="Times New Roman" w:hAnsi="Times New Roman" w:cs="Times New Roman"/>
-          <w:sz w:val="24"/>
-          <w:szCs w:val="24"/>
-        </w:rPr>
-        <w:t>ports and shipping, disaster management, crim</w:t>
-      </w:r>
-      <w:r>
-        <w:rPr>
-          <w:rFonts w:ascii="Times New Roman" w:hAnsi="Times New Roman" w:cs="Times New Roman"/>
-          <w:sz w:val="24"/>
-          <w:szCs w:val="24"/>
-        </w:rPr>
-        <w:t xml:space="preserve">e and criminal </w:t>
-      </w:r>
-      <w:r>
-        <w:rPr>
-          <w:rFonts w:ascii="Times New Roman" w:hAnsi="Times New Roman" w:cs="Times New Roman"/>
-          <w:sz w:val="24"/>
-          <w:szCs w:val="24"/>
-        </w:rPr>
-        <w:t>tracking system, public dist</w:t>
-      </w:r>
-      <w:r>
-        <w:rPr>
-          <w:rFonts w:ascii="Times New Roman" w:hAnsi="Times New Roman" w:cs="Times New Roman"/>
-          <w:sz w:val="24"/>
-          <w:szCs w:val="24"/>
-        </w:rPr>
-        <w:t xml:space="preserve">ribution system and agriculture </w:t>
-      </w:r>
-      <w:r>
-        <w:rPr>
-          <w:rFonts w:ascii="Times New Roman" w:hAnsi="Times New Roman" w:cs="Times New Roman"/>
-          <w:sz w:val="24"/>
-          <w:szCs w:val="24"/>
-        </w:rPr>
-        <w:t>sector etc</w:t>
-      </w:r>
-      <w:r>
-        <w:rPr>
-          <w:rFonts w:ascii="Times New Roman" w:hAnsi="Times New Roman" w:cs="Times New Roman"/>
-          <w:sz w:val="24"/>
-          <w:szCs w:val="24"/>
-        </w:rPr>
-        <w:t>[6]</w:t>
-      </w:r>
-      <w:r>
-        <w:rPr>
-          <w:rFonts w:ascii="Times New Roman" w:hAnsi="Times New Roman" w:cs="Times New Roman"/>
-          <w:sz w:val="24"/>
-          <w:szCs w:val="24"/>
-        </w:rPr>
-        <w:t>.</w:t>
-      </w:r>
-    </w:p>
-    <w:p>
-      <w:pPr>
-        <w:spacing w:line="360" w:lineRule="auto"/>
-        <w:jc w:val="both"/>
-        <w:rPr>
-          <w:rFonts w:ascii="Times New Roman" w:hAnsi="Times New Roman" w:cs="Times New Roman"/>
-          <w:sz w:val="24"/>
-          <w:szCs w:val="24"/>
-        </w:rPr>
-      </w:pPr>
-      <w:r>
-        <w:rPr>
-          <w:rFonts w:ascii="Times New Roman" w:hAnsi="Times New Roman" w:cs="Times New Roman"/>
-          <w:sz w:val="24"/>
-          <w:szCs w:val="24"/>
-        </w:rPr>
-        <w:tab/>
-      </w:r>
-      <w:r>
-        <w:rPr>
-          <w:rFonts w:ascii="Times New Roman" w:hAnsi="Times New Roman" w:cs="Times New Roman"/>
-          <w:sz w:val="24"/>
-          <w:szCs w:val="24"/>
-        </w:rPr>
-        <w:t>An inter relationshi</w:t>
-      </w:r>
-      <w:r>
-        <w:rPr>
-          <w:rFonts w:ascii="Times New Roman" w:hAnsi="Times New Roman" w:cs="Times New Roman"/>
-          <w:sz w:val="24"/>
-          <w:szCs w:val="24"/>
-        </w:rPr>
-        <w:t xml:space="preserve">p between e-Governance and Data </w:t>
-      </w:r>
-      <w:r>
-        <w:rPr>
-          <w:rFonts w:ascii="Times New Roman" w:hAnsi="Times New Roman" w:cs="Times New Roman"/>
-          <w:sz w:val="24"/>
-          <w:szCs w:val="24"/>
-        </w:rPr>
-        <w:t xml:space="preserve">Warehousing &amp; Mining </w:t>
-      </w:r>
-      <w:r>
-        <w:rPr>
-          <w:rFonts w:ascii="Times New Roman" w:hAnsi="Times New Roman" w:cs="Times New Roman"/>
-          <w:sz w:val="24"/>
-          <w:szCs w:val="24"/>
-        </w:rPr>
-        <w:t xml:space="preserve">is presented in this paper. The </w:t>
-      </w:r>
-      <w:r>
-        <w:rPr>
-          <w:rFonts w:ascii="Times New Roman" w:hAnsi="Times New Roman" w:cs="Times New Roman"/>
-          <w:sz w:val="24"/>
-          <w:szCs w:val="24"/>
-        </w:rPr>
-        <w:t>introduction of DWD</w:t>
-      </w:r>
-      <w:r>
-        <w:rPr>
-          <w:rFonts w:ascii="Times New Roman" w:hAnsi="Times New Roman" w:cs="Times New Roman"/>
-          <w:sz w:val="24"/>
-          <w:szCs w:val="24"/>
-        </w:rPr>
-        <w:t xml:space="preserve">M in the area of ‘e-Governance’ </w:t>
-      </w:r>
-      <w:r>
-        <w:rPr>
-          <w:rFonts w:ascii="Times New Roman" w:hAnsi="Times New Roman" w:cs="Times New Roman"/>
-          <w:sz w:val="24"/>
-          <w:szCs w:val="24"/>
-        </w:rPr>
-        <w:t>strengthens the system. I</w:t>
-      </w:r>
-      <w:r>
-        <w:rPr>
-          <w:rFonts w:ascii="Times New Roman" w:hAnsi="Times New Roman" w:cs="Times New Roman"/>
-          <w:sz w:val="24"/>
-          <w:szCs w:val="24"/>
-        </w:rPr>
-        <w:t xml:space="preserve">nitially few sectors need to be </w:t>
-      </w:r>
-      <w:r>
-        <w:rPr>
-          <w:rFonts w:ascii="Times New Roman" w:hAnsi="Times New Roman" w:cs="Times New Roman"/>
-          <w:sz w:val="24"/>
-          <w:szCs w:val="24"/>
-        </w:rPr>
-        <w:t>identified to incorporate th</w:t>
-      </w:r>
-      <w:r>
-        <w:rPr>
-          <w:rFonts w:ascii="Times New Roman" w:hAnsi="Times New Roman" w:cs="Times New Roman"/>
-          <w:sz w:val="24"/>
-          <w:szCs w:val="24"/>
-        </w:rPr>
-        <w:t xml:space="preserve">e DWDM system. Once the desired </w:t>
-      </w:r>
-      <w:r>
-        <w:rPr>
-          <w:rFonts w:ascii="Times New Roman" w:hAnsi="Times New Roman" w:cs="Times New Roman"/>
-          <w:sz w:val="24"/>
-          <w:szCs w:val="24"/>
-        </w:rPr>
-        <w:t>response is achieved, the s</w:t>
-      </w:r>
-      <w:r>
-        <w:rPr>
-          <w:rFonts w:ascii="Times New Roman" w:hAnsi="Times New Roman" w:cs="Times New Roman"/>
-          <w:sz w:val="24"/>
-          <w:szCs w:val="24"/>
-        </w:rPr>
-        <w:t xml:space="preserve">ame can be implemented in other </w:t>
-      </w:r>
-      <w:r>
-        <w:rPr>
-          <w:rFonts w:ascii="Times New Roman" w:hAnsi="Times New Roman" w:cs="Times New Roman"/>
-          <w:sz w:val="24"/>
-          <w:szCs w:val="24"/>
-        </w:rPr>
-        <w:t>fields also. Once the fu</w:t>
-      </w:r>
-      <w:r>
-        <w:rPr>
-          <w:rFonts w:ascii="Times New Roman" w:hAnsi="Times New Roman" w:cs="Times New Roman"/>
-          <w:sz w:val="24"/>
-          <w:szCs w:val="24"/>
-        </w:rPr>
-        <w:t xml:space="preserve">ll system is implemented at the </w:t>
-      </w:r>
-      <w:r>
-        <w:rPr>
-          <w:rFonts w:ascii="Times New Roman" w:hAnsi="Times New Roman" w:cs="Times New Roman"/>
-          <w:sz w:val="24"/>
-          <w:szCs w:val="24"/>
-        </w:rPr>
-        <w:t>national level, establishment of knowl</w:t>
-      </w:r>
-      <w:r>
-        <w:rPr>
-          <w:rFonts w:ascii="Times New Roman" w:hAnsi="Times New Roman" w:cs="Times New Roman"/>
-          <w:sz w:val="24"/>
-          <w:szCs w:val="24"/>
-        </w:rPr>
-        <w:t xml:space="preserve">edge bank can play </w:t>
-      </w:r>
-      <w:r>
-        <w:rPr>
-          <w:rFonts w:ascii="Times New Roman" w:hAnsi="Times New Roman" w:cs="Times New Roman"/>
-          <w:sz w:val="24"/>
-          <w:szCs w:val="24"/>
-        </w:rPr>
-        <w:t xml:space="preserve">dominant role for whole ‘e-Governance’ </w:t>
-      </w:r>
-      <w:r>
-        <w:rPr>
-          <w:rFonts w:ascii="Times New Roman" w:hAnsi="Times New Roman" w:cs="Times New Roman"/>
-          <w:sz w:val="24"/>
-          <w:szCs w:val="24"/>
-        </w:rPr>
-        <w:t>environment</w:t>
-      </w:r>
-      <w:r>
-        <w:rPr>
-          <w:rFonts w:ascii="Times New Roman" w:hAnsi="Times New Roman" w:cs="Times New Roman"/>
-          <w:sz w:val="24"/>
-          <w:szCs w:val="24"/>
-        </w:rPr>
-        <w:t xml:space="preserve"> [</w:t>
-      </w:r>
-      <w:r>
-        <w:rPr>
-          <w:rFonts w:ascii="Times New Roman" w:hAnsi="Times New Roman" w:cs="Times New Roman"/>
-          <w:sz w:val="24"/>
-          <w:szCs w:val="24"/>
-        </w:rPr>
-        <w:t>6]</w:t>
-      </w:r>
-      <w:r>
-        <w:rPr>
-          <w:rFonts w:ascii="Times New Roman" w:hAnsi="Times New Roman" w:cs="Times New Roman"/>
-          <w:sz w:val="24"/>
-          <w:szCs w:val="24"/>
-        </w:rPr>
-        <w:t>.</w:t>
-      </w:r>
-    </w:p>
-    <w:p>
-      <w:pPr>
-        <w:spacing w:line="360" w:lineRule="auto"/>
-        <w:ind w:firstLine="720"/>
-        <w:jc w:val="both"/>
-        <w:rPr>
-          <w:rFonts w:ascii="Times New Roman" w:hAnsi="Times New Roman" w:cs="Times New Roman"/>
-          <w:sz w:val="24"/>
-          <w:szCs w:val="24"/>
-        </w:rPr>
-      </w:pPr>
-      <w:r>
-        <w:rPr>
-          <w:rFonts w:ascii="Times New Roman" w:hAnsi="Times New Roman" w:cs="Times New Roman"/>
-          <w:sz w:val="24"/>
-          <w:szCs w:val="24"/>
-        </w:rPr>
-        <w:t xml:space="preserve">Construction Industry plays a key role in the process of </w:t>
-      </w:r>
-      <w:proofErr w:type="spellStart"/>
-      <w:r>
-        <w:rPr>
-          <w:rFonts w:ascii="Times New Roman" w:hAnsi="Times New Roman" w:cs="Times New Roman"/>
-          <w:sz w:val="24"/>
-          <w:szCs w:val="24"/>
-        </w:rPr>
-        <w:t>economictransformation</w:t>
-      </w:r>
-      <w:proofErr w:type="spellEnd"/>
-      <w:r>
-        <w:rPr>
-          <w:rFonts w:ascii="Times New Roman" w:hAnsi="Times New Roman" w:cs="Times New Roman"/>
-          <w:sz w:val="24"/>
-          <w:szCs w:val="24"/>
-        </w:rPr>
-        <w:t xml:space="preserve"> and growth. </w:t>
-      </w:r>
-      <w:r>
-        <w:rPr>
-          <w:rFonts w:ascii="Times New Roman" w:hAnsi="Times New Roman" w:cs="Times New Roman"/>
-          <w:sz w:val="24"/>
-          <w:szCs w:val="24"/>
-        </w:rPr>
-        <w:t xml:space="preserve">Export of projects and services </w:t>
-      </w:r>
-      <w:r>
-        <w:rPr>
-          <w:rFonts w:ascii="Times New Roman" w:hAnsi="Times New Roman" w:cs="Times New Roman"/>
-          <w:sz w:val="24"/>
-          <w:szCs w:val="24"/>
-        </w:rPr>
-        <w:t>indicate a country's pr</w:t>
-      </w:r>
-      <w:r>
-        <w:rPr>
-          <w:rFonts w:ascii="Times New Roman" w:hAnsi="Times New Roman" w:cs="Times New Roman"/>
-          <w:sz w:val="24"/>
-          <w:szCs w:val="24"/>
-        </w:rPr>
-        <w:t xml:space="preserve">ogress in technology and export </w:t>
-      </w:r>
-      <w:r>
-        <w:rPr>
-          <w:rFonts w:ascii="Times New Roman" w:hAnsi="Times New Roman" w:cs="Times New Roman"/>
-          <w:sz w:val="24"/>
-          <w:szCs w:val="24"/>
-        </w:rPr>
-        <w:t>performance. Most of the</w:t>
-      </w:r>
-      <w:r>
-        <w:rPr>
-          <w:rFonts w:ascii="Times New Roman" w:hAnsi="Times New Roman" w:cs="Times New Roman"/>
-          <w:sz w:val="24"/>
-          <w:szCs w:val="24"/>
-        </w:rPr>
-        <w:t xml:space="preserve"> companies are versed only with </w:t>
-      </w:r>
-      <w:r>
-        <w:rPr>
-          <w:rFonts w:ascii="Times New Roman" w:hAnsi="Times New Roman" w:cs="Times New Roman"/>
-          <w:sz w:val="24"/>
-          <w:szCs w:val="24"/>
-        </w:rPr>
-        <w:t>engineering and technology.</w:t>
-      </w:r>
-      <w:r>
-        <w:rPr>
-          <w:rFonts w:ascii="Times New Roman" w:hAnsi="Times New Roman" w:cs="Times New Roman"/>
-          <w:sz w:val="24"/>
-          <w:szCs w:val="24"/>
-        </w:rPr>
-        <w:t xml:space="preserve"> The decision to bid is a major </w:t>
-      </w:r>
-      <w:r>
-        <w:rPr>
-          <w:rFonts w:ascii="Times New Roman" w:hAnsi="Times New Roman" w:cs="Times New Roman"/>
-          <w:sz w:val="24"/>
-          <w:szCs w:val="24"/>
-        </w:rPr>
-        <w:t xml:space="preserve">financial decision because of two reasons. First, the </w:t>
-      </w:r>
-      <w:proofErr w:type="spellStart"/>
-      <w:r>
-        <w:rPr>
-          <w:rFonts w:ascii="Times New Roman" w:hAnsi="Times New Roman" w:cs="Times New Roman"/>
-          <w:sz w:val="24"/>
-          <w:szCs w:val="24"/>
-        </w:rPr>
-        <w:t>contractorassumes</w:t>
-      </w:r>
-      <w:proofErr w:type="spellEnd"/>
-      <w:r>
-        <w:rPr>
-          <w:rFonts w:ascii="Times New Roman" w:hAnsi="Times New Roman" w:cs="Times New Roman"/>
-          <w:sz w:val="24"/>
-          <w:szCs w:val="24"/>
-        </w:rPr>
-        <w:t xml:space="preserve"> substantial costs for the preparations of the </w:t>
-      </w:r>
-      <w:proofErr w:type="spellStart"/>
-      <w:r>
-        <w:rPr>
-          <w:rFonts w:ascii="Times New Roman" w:hAnsi="Times New Roman" w:cs="Times New Roman"/>
-          <w:sz w:val="24"/>
-          <w:szCs w:val="24"/>
-        </w:rPr>
-        <w:t>estimatesand</w:t>
-      </w:r>
-      <w:proofErr w:type="spellEnd"/>
-      <w:r>
-        <w:rPr>
-          <w:rFonts w:ascii="Times New Roman" w:hAnsi="Times New Roman" w:cs="Times New Roman"/>
-          <w:sz w:val="24"/>
-          <w:szCs w:val="24"/>
-        </w:rPr>
-        <w:t xml:space="preserve"> the tender at the risk of not recovering them if he is </w:t>
-      </w:r>
-      <w:proofErr w:type="spellStart"/>
-      <w:r>
-        <w:rPr>
-          <w:rFonts w:ascii="Times New Roman" w:hAnsi="Times New Roman" w:cs="Times New Roman"/>
-          <w:sz w:val="24"/>
-          <w:szCs w:val="24"/>
-        </w:rPr>
-        <w:t>notawarded</w:t>
-      </w:r>
-      <w:proofErr w:type="spellEnd"/>
-      <w:r>
-        <w:rPr>
-          <w:rFonts w:ascii="Times New Roman" w:hAnsi="Times New Roman" w:cs="Times New Roman"/>
-          <w:sz w:val="24"/>
-          <w:szCs w:val="24"/>
-        </w:rPr>
-        <w:t xml:space="preserve"> the job. Second, and m</w:t>
-      </w:r>
-      <w:r>
-        <w:rPr>
-          <w:rFonts w:ascii="Times New Roman" w:hAnsi="Times New Roman" w:cs="Times New Roman"/>
-          <w:sz w:val="24"/>
-          <w:szCs w:val="24"/>
-        </w:rPr>
-        <w:t>ost importantly, the contractor commits</w:t>
-      </w:r>
-      <w:r>
-        <w:rPr>
-          <w:rFonts w:ascii="Times New Roman" w:hAnsi="Times New Roman" w:cs="Times New Roman"/>
-          <w:sz w:val="24"/>
-          <w:szCs w:val="24"/>
-        </w:rPr>
-        <w:t xml:space="preserve"> himself to investment in the construction of the project</w:t>
-      </w:r>
-      <w:r>
-        <w:rPr>
-          <w:rFonts w:ascii="Times New Roman" w:hAnsi="Times New Roman" w:cs="Times New Roman"/>
-          <w:sz w:val="24"/>
-          <w:szCs w:val="24"/>
-        </w:rPr>
-        <w:t xml:space="preserve"> if he wins the bid [7].</w:t>
-      </w:r>
-    </w:p>
-    <w:p>
-      <w:pPr>
-        <w:spacing w:line="360" w:lineRule="auto"/>
-        <w:ind w:firstLine="720"/>
-        <w:jc w:val="both"/>
-        <w:rPr>
-          <w:rFonts w:ascii="Times New Roman" w:hAnsi="Times New Roman" w:cs="Times New Roman"/>
-          <w:sz w:val="24"/>
-          <w:szCs w:val="24"/>
-        </w:rPr>
-      </w:pPr>
-      <w:r>
-        <w:rPr>
-          <w:rFonts w:ascii="Times New Roman" w:hAnsi="Times New Roman" w:cs="Times New Roman"/>
-          <w:sz w:val="24"/>
-          <w:szCs w:val="24"/>
-        </w:rPr>
-        <w:t>The traditional systems of procurement in gover</w:t>
-      </w:r>
-      <w:r>
-        <w:rPr>
-          <w:rFonts w:ascii="Times New Roman" w:hAnsi="Times New Roman" w:cs="Times New Roman"/>
-          <w:sz w:val="24"/>
-          <w:szCs w:val="24"/>
-        </w:rPr>
-        <w:t xml:space="preserve">nment </w:t>
-      </w:r>
-      <w:r>
-        <w:rPr>
-          <w:rFonts w:ascii="Times New Roman" w:hAnsi="Times New Roman" w:cs="Times New Roman"/>
-          <w:sz w:val="24"/>
-          <w:szCs w:val="24"/>
-        </w:rPr>
-        <w:t xml:space="preserve">departments through manual modes suffered from </w:t>
-      </w:r>
-      <w:proofErr w:type="spellStart"/>
-      <w:r>
-        <w:rPr>
-          <w:rFonts w:ascii="Times New Roman" w:hAnsi="Times New Roman" w:cs="Times New Roman"/>
-          <w:sz w:val="24"/>
-          <w:szCs w:val="24"/>
-        </w:rPr>
-        <w:t>variousproblems</w:t>
-      </w:r>
-      <w:proofErr w:type="spellEnd"/>
-      <w:r>
-        <w:rPr>
-          <w:rFonts w:ascii="Times New Roman" w:hAnsi="Times New Roman" w:cs="Times New Roman"/>
-          <w:sz w:val="24"/>
-          <w:szCs w:val="24"/>
-        </w:rPr>
-        <w:t xml:space="preserve"> such as in</w:t>
-      </w:r>
-      <w:r>
-        <w:rPr>
-          <w:rFonts w:ascii="Times New Roman" w:hAnsi="Times New Roman" w:cs="Times New Roman"/>
-          <w:sz w:val="24"/>
-          <w:szCs w:val="24"/>
-        </w:rPr>
-        <w:t xml:space="preserve">ordinate delays in tender/order </w:t>
-      </w:r>
-      <w:r>
-        <w:rPr>
-          <w:rFonts w:ascii="Times New Roman" w:hAnsi="Times New Roman" w:cs="Times New Roman"/>
-          <w:sz w:val="24"/>
-          <w:szCs w:val="24"/>
-        </w:rPr>
-        <w:t>processing tender</w:t>
-      </w:r>
-      <w:r>
-        <w:rPr>
-          <w:rFonts w:ascii="Times New Roman" w:hAnsi="Times New Roman" w:cs="Times New Roman"/>
-          <w:sz w:val="24"/>
-          <w:szCs w:val="24"/>
-        </w:rPr>
-        <w:t xml:space="preserve">ing systems should also include </w:t>
-      </w:r>
-      <w:r>
-        <w:rPr>
-          <w:rFonts w:ascii="Times New Roman" w:hAnsi="Times New Roman" w:cs="Times New Roman"/>
-          <w:sz w:val="24"/>
-          <w:szCs w:val="24"/>
-        </w:rPr>
-        <w:t>appropriate securit</w:t>
-      </w:r>
-      <w:r>
-        <w:rPr>
-          <w:rFonts w:ascii="Times New Roman" w:hAnsi="Times New Roman" w:cs="Times New Roman"/>
-          <w:sz w:val="24"/>
-          <w:szCs w:val="24"/>
-        </w:rPr>
-        <w:t xml:space="preserve">y mechanisms for increasing the </w:t>
-      </w:r>
-      <w:r>
-        <w:rPr>
-          <w:rFonts w:ascii="Times New Roman" w:hAnsi="Times New Roman" w:cs="Times New Roman"/>
-          <w:sz w:val="24"/>
-          <w:szCs w:val="24"/>
-        </w:rPr>
-        <w:t xml:space="preserve">system’s reliability which can be engulf by </w:t>
-      </w:r>
-      <w:r>
-        <w:rPr>
-          <w:rFonts w:ascii="Times New Roman" w:hAnsi="Times New Roman" w:cs="Times New Roman"/>
-          <w:sz w:val="24"/>
-          <w:szCs w:val="24"/>
-        </w:rPr>
-        <w:t xml:space="preserve">tendering </w:t>
-      </w:r>
-      <w:r>
-        <w:rPr>
-          <w:rFonts w:ascii="Times New Roman" w:hAnsi="Times New Roman" w:cs="Times New Roman"/>
-          <w:sz w:val="24"/>
-          <w:szCs w:val="24"/>
-        </w:rPr>
-        <w:t>process. From the deep stu</w:t>
-      </w:r>
-      <w:r>
-        <w:rPr>
-          <w:rFonts w:ascii="Times New Roman" w:hAnsi="Times New Roman" w:cs="Times New Roman"/>
-          <w:sz w:val="24"/>
-          <w:szCs w:val="24"/>
-        </w:rPr>
-        <w:t xml:space="preserve">dy of the tendering and bidding </w:t>
-      </w:r>
-      <w:r>
-        <w:rPr>
-          <w:rFonts w:ascii="Times New Roman" w:hAnsi="Times New Roman" w:cs="Times New Roman"/>
-          <w:sz w:val="24"/>
-          <w:szCs w:val="24"/>
-        </w:rPr>
-        <w:t>process it may be concluded</w:t>
-      </w:r>
-      <w:r>
-        <w:rPr>
-          <w:rFonts w:ascii="Times New Roman" w:hAnsi="Times New Roman" w:cs="Times New Roman"/>
-          <w:sz w:val="24"/>
-          <w:szCs w:val="24"/>
-        </w:rPr>
-        <w:t xml:space="preserve"> that private tender process is </w:t>
-      </w:r>
-      <w:r>
-        <w:rPr>
-          <w:rFonts w:ascii="Times New Roman" w:hAnsi="Times New Roman" w:cs="Times New Roman"/>
-          <w:sz w:val="24"/>
-          <w:szCs w:val="24"/>
-        </w:rPr>
-        <w:t>more accurate, time and c</w:t>
-      </w:r>
-      <w:r>
-        <w:rPr>
-          <w:rFonts w:ascii="Times New Roman" w:hAnsi="Times New Roman" w:cs="Times New Roman"/>
-          <w:sz w:val="24"/>
-          <w:szCs w:val="24"/>
-        </w:rPr>
-        <w:t xml:space="preserve">ost saving over the traditional </w:t>
-      </w:r>
-      <w:r>
-        <w:rPr>
-          <w:rFonts w:ascii="Times New Roman" w:hAnsi="Times New Roman" w:cs="Times New Roman"/>
-          <w:sz w:val="24"/>
-          <w:szCs w:val="24"/>
-        </w:rPr>
-        <w:t>tender process. Political i</w:t>
-      </w:r>
-      <w:r>
-        <w:rPr>
-          <w:rFonts w:ascii="Times New Roman" w:hAnsi="Times New Roman" w:cs="Times New Roman"/>
-          <w:sz w:val="24"/>
-          <w:szCs w:val="24"/>
-        </w:rPr>
-        <w:t xml:space="preserve">ssues can be solved by adopting </w:t>
-      </w:r>
-      <w:r>
-        <w:rPr>
-          <w:rFonts w:ascii="Times New Roman" w:hAnsi="Times New Roman" w:cs="Times New Roman"/>
-          <w:sz w:val="24"/>
-          <w:szCs w:val="24"/>
-        </w:rPr>
-        <w:t xml:space="preserve">private tendering instead of traditional </w:t>
-      </w:r>
-      <w:r>
-        <w:rPr>
-          <w:rFonts w:ascii="Times New Roman" w:hAnsi="Times New Roman" w:cs="Times New Roman"/>
-          <w:sz w:val="24"/>
-          <w:szCs w:val="24"/>
-        </w:rPr>
-        <w:t>tendering</w:t>
-      </w:r>
-      <w:r>
-        <w:rPr>
-          <w:rFonts w:ascii="Times New Roman" w:hAnsi="Times New Roman" w:cs="Times New Roman"/>
-          <w:sz w:val="24"/>
-          <w:szCs w:val="24"/>
-        </w:rPr>
-        <w:t xml:space="preserve"> [</w:t>
-      </w:r>
-      <w:r>
-        <w:rPr>
-          <w:rFonts w:ascii="Times New Roman" w:hAnsi="Times New Roman" w:cs="Times New Roman"/>
-          <w:sz w:val="24"/>
-          <w:szCs w:val="24"/>
-        </w:rPr>
-        <w:t>7]</w:t>
-      </w:r>
-      <w:r>
-        <w:rPr>
-          <w:rFonts w:ascii="Times New Roman" w:hAnsi="Times New Roman" w:cs="Times New Roman"/>
-          <w:sz w:val="24"/>
-          <w:szCs w:val="24"/>
-        </w:rPr>
-        <w:t>.</w:t>
-      </w:r>
-    </w:p>
-    <w:p>
-      <w:pPr>
-        <w:spacing w:line="360" w:lineRule="auto"/>
-        <w:jc w:val="both"/>
-        <w:rPr>
-          <w:rFonts w:ascii="Times New Roman" w:hAnsi="Times New Roman" w:cs="Times New Roman"/>
-          <w:b/>
-          <w:sz w:val="28"/>
-          <w:szCs w:val="24"/>
-        </w:rPr>
-      </w:pPr>
-    </w:p>
-    <w:p>
-      <w:pPr>
-        <w:spacing w:line="360" w:lineRule="auto"/>
-        <w:jc w:val="both"/>
-        <w:rPr>
-          <w:rFonts w:ascii="Times New Roman" w:hAnsi="Times New Roman" w:cs="Times New Roman"/>
-          <w:b/>
-          <w:sz w:val="28"/>
-          <w:szCs w:val="24"/>
-        </w:rPr>
-      </w:pPr>
-    </w:p>
-    <w:p>
-      <w:pPr>
-        <w:spacing w:line="360" w:lineRule="auto"/>
-        <w:jc w:val="both"/>
-        <w:rPr>
-          <w:rFonts w:ascii="Times New Roman" w:hAnsi="Times New Roman" w:cs="Times New Roman"/>
-          <w:b/>
-          <w:sz w:val="28"/>
-          <w:szCs w:val="24"/>
-        </w:rPr>
-      </w:pPr>
-    </w:p>
-    <w:p>
-      <w:pPr>
-        <w:spacing w:line="360" w:lineRule="auto"/>
-        <w:jc w:val="both"/>
-        <w:rPr>
-          <w:rFonts w:ascii="Times New Roman" w:hAnsi="Times New Roman" w:cs="Times New Roman"/>
-          <w:b/>
-          <w:sz w:val="28"/>
-          <w:szCs w:val="24"/>
         </w:rPr>
       </w:pPr>
     </w:p>
@@ -13570,7 +12124,7 @@
 </file>
 
 <file path=customXml/itemProps1.xml><?xml version="1.0" encoding="utf-8"?>
-<ds:datastoreItem xmlns:ds="http://schemas.openxmlformats.org/officeDocument/2006/customXml" ds:itemID="{4B189CDD-E048-4EC5-A3B1-5B1DDC4B3647}">
+<ds:datastoreItem xmlns:ds="http://schemas.openxmlformats.org/officeDocument/2006/customXml" ds:itemID="{ACD92BDF-61EB-472E-8465-53953E6E9CE8}">
   <ds:schemaRefs>
     <ds:schemaRef ds:uri="http://schemas.openxmlformats.org/officeDocument/2006/bibliography"/>
   </ds:schemaRefs>

</xml_diff>

<commit_message>
objective added / Goal of system
</commit_message>
<xml_diff>
--- a/Trending Video Analysis.docx
+++ b/Trending Video Analysis.docx
@@ -58,7 +58,7 @@
                     <a:blip r:embed="rId6" cstate="print">
                       <a:extLst>
                         <a:ext uri="{28A0092B-C50C-407E-A947-70E740481C1C}">
-                          <a14:useLocalDpi xmlns="" xmlns:wpc="http://schemas.microsoft.com/office/word/2010/wordprocessingCanvas" xmlns:mc="http://schemas.openxmlformats.org/markup-compatibility/2006" xmlns:o="urn:schemas-microsoft-com:office:office" xmlns:v="urn:schemas-microsoft-com:vml" xmlns:wp14="http://schemas.microsoft.com/office/word/2010/wordprocessingDrawing" xmlns:w10="urn:schemas-microsoft-com:office:word" xmlns:w="http://schemas.openxmlformats.org/wordprocessingml/2006/main" xmlns:w14="http://schemas.microsoft.com/office/word/2010/wordml" xmlns:w15="http://schemas.microsoft.com/office/word/2012/wordml" xmlns:wpg="http://schemas.microsoft.com/office/word/2010/wordprocessingGroup" xmlns:wpi="http://schemas.microsoft.com/office/word/2010/wordprocessingInk" xmlns:wps="http://schemas.microsoft.com/office/word/2010/wordprocessingShape" xmlns:a14="http://schemas.microsoft.com/office/drawing/2010/main" val="0"/>
+                          <a14:useLocalDpi xmlns:a14="http://schemas.microsoft.com/office/drawing/2010/main" xmlns:wps="http://schemas.microsoft.com/office/word/2010/wordprocessingShape" xmlns:wpi="http://schemas.microsoft.com/office/word/2010/wordprocessingInk" xmlns:wpg="http://schemas.microsoft.com/office/word/2010/wordprocessingGroup" xmlns:w15="http://schemas.microsoft.com/office/word/2012/wordml" xmlns:w14="http://schemas.microsoft.com/office/word/2010/wordml" xmlns:w="http://schemas.openxmlformats.org/wordprocessingml/2006/main" xmlns:w10="urn:schemas-microsoft-com:office:word" xmlns:wp14="http://schemas.microsoft.com/office/word/2010/wordprocessingDrawing" xmlns:v="urn:schemas-microsoft-com:vml" xmlns:o="urn:schemas-microsoft-com:office:office" xmlns:mc="http://schemas.openxmlformats.org/markup-compatibility/2006" xmlns:wpc="http://schemas.microsoft.com/office/word/2010/wordprocessingCanvas" xmlns="" val="0"/>
                         </a:ext>
                       </a:extLst>
                     </a:blip>
@@ -3523,40 +3523,177 @@
           <w:sz w:val="24"/>
           <w:szCs w:val="24"/>
         </w:rPr>
-        <w:t>We can study based on collecting and monitoring high-resolution time-series of the viewership and related   statistics of more than 8,000 YouTube videos over an aggregate period of nine month</w:t>
-      </w:r>
-      <w:r>
-        <w:rPr>
-          <w:rFonts w:ascii="Times New Roman" w:hAnsi="Times New Roman" w:cs="Times New Roman"/>
-          <w:sz w:val="24"/>
-          <w:szCs w:val="24"/>
-        </w:rPr>
-        <w:t>, To put this number into perspective, YouTube declares only tens of videos as trending</w:t>
-      </w:r>
-      <w:r>
-        <w:rPr>
-          <w:rFonts w:ascii="Times New Roman" w:hAnsi="Times New Roman" w:cs="Times New Roman"/>
-          <w:sz w:val="24"/>
-          <w:szCs w:val="24"/>
-        </w:rPr>
-        <w:t xml:space="preserve"> on daily basis. This number is highly selective when compared to the thousands of videos uploaded on YouTube every minute.</w:t>
-      </w:r>
-      <w:r>
-        <w:rPr>
-          <w:rFonts w:ascii="Times New Roman" w:hAnsi="Times New Roman" w:cs="Times New Roman"/>
-          <w:sz w:val="24"/>
-          <w:szCs w:val="24"/>
-        </w:rPr>
-        <w:t xml:space="preserve"> Basically trending video declared as just several hours after they are uploaded, so we are able to analyze trending video across </w:t>
-      </w:r>
-      <w:r>
-        <w:rPr>
-          <w:rFonts w:ascii="Times New Roman" w:hAnsi="Times New Roman" w:cs="Times New Roman"/>
-          <w:sz w:val="24"/>
-          <w:szCs w:val="24"/>
-        </w:rPr>
-        <w:lastRenderedPageBreak/>
-        <w:t>their lifecycle; this provides invaluable insight into their viewership time-series over critical period of lifetime.</w:t>
+        <w:t>We can analyze a dataset that was collected over 200 days</w:t>
+      </w:r>
+      <w:r>
+        <w:rPr>
+          <w:rFonts w:ascii="Times New Roman" w:hAnsi="Times New Roman" w:cs="Times New Roman"/>
+          <w:sz w:val="24"/>
+          <w:szCs w:val="24"/>
+        </w:rPr>
+        <w:t>.</w:t>
+      </w:r>
+      <w:r>
+        <w:rPr>
+          <w:rFonts w:ascii="Times New Roman" w:hAnsi="Times New Roman" w:cs="Times New Roman"/>
+          <w:sz w:val="24"/>
+          <w:szCs w:val="24"/>
+        </w:rPr>
+        <w:t xml:space="preserve"> For each of those days, the dataset contains data about the trending videos that day. It </w:t>
+      </w:r>
+      <w:r>
+        <w:rPr>
+          <w:rFonts w:ascii="Times New Roman" w:hAnsi="Times New Roman" w:cs="Times New Roman"/>
+          <w:sz w:val="24"/>
+          <w:szCs w:val="24"/>
+        </w:rPr>
+        <w:t>contains</w:t>
+      </w:r>
+      <w:r>
+        <w:rPr>
+          <w:rFonts w:ascii="Times New Roman" w:hAnsi="Times New Roman" w:cs="Times New Roman"/>
+          <w:sz w:val="24"/>
+          <w:szCs w:val="24"/>
+        </w:rPr>
+        <w:t xml:space="preserve"> data about more than 40,000 trending videos. We will analyze this data to get insights into YouTube trending videos, to see what is common between these videos. Those insight might also be used by people who to increase popularity of their videos on YouTube.</w:t>
+      </w:r>
+    </w:p>
+    <w:p>
+      <w:pPr>
+        <w:spacing w:line="360" w:lineRule="auto"/>
+        <w:jc w:val="both"/>
+        <w:rPr>
+          <w:rFonts w:ascii="Times New Roman" w:hAnsi="Times New Roman" w:cs="Times New Roman"/>
+          <w:sz w:val="24"/>
+          <w:szCs w:val="24"/>
+        </w:rPr>
+      </w:pPr>
+    </w:p>
+    <w:p>
+      <w:pPr>
+        <w:spacing w:line="360" w:lineRule="auto"/>
+        <w:jc w:val="both"/>
+        <w:rPr>
+          <w:rFonts w:ascii="Times New Roman" w:hAnsi="Times New Roman" w:cs="Times New Roman"/>
+          <w:sz w:val="24"/>
+          <w:szCs w:val="24"/>
+        </w:rPr>
+      </w:pPr>
+    </w:p>
+    <w:p>
+      <w:pPr>
+        <w:spacing w:line="360" w:lineRule="auto"/>
+        <w:jc w:val="both"/>
+        <w:rPr>
+          <w:rFonts w:ascii="Times New Roman" w:hAnsi="Times New Roman" w:cs="Times New Roman"/>
+          <w:sz w:val="24"/>
+          <w:szCs w:val="24"/>
+        </w:rPr>
+      </w:pPr>
+    </w:p>
+    <w:p>
+      <w:pPr>
+        <w:spacing w:line="360" w:lineRule="auto"/>
+        <w:jc w:val="both"/>
+        <w:rPr>
+          <w:rFonts w:ascii="Times New Roman" w:hAnsi="Times New Roman" w:cs="Times New Roman"/>
+          <w:sz w:val="24"/>
+          <w:szCs w:val="24"/>
+        </w:rPr>
+      </w:pPr>
+      <w:r>
+        <w:rPr>
+          <w:rFonts w:ascii="Times New Roman" w:hAnsi="Times New Roman" w:cs="Times New Roman"/>
+          <w:b/>
+          <w:sz w:val="24"/>
+          <w:szCs w:val="24"/>
+        </w:rPr>
+        <w:t xml:space="preserve">Analysis of viewership lifecycle and basic statistics of trending-video </w:t>
+      </w:r>
+      <w:proofErr w:type="gramStart"/>
+      <w:r>
+        <w:rPr>
+          <w:rFonts w:ascii="Times New Roman" w:hAnsi="Times New Roman" w:cs="Times New Roman"/>
+          <w:b/>
+          <w:sz w:val="24"/>
+          <w:szCs w:val="24"/>
+        </w:rPr>
+        <w:t>content</w:t>
+      </w:r>
+      <w:r>
+        <w:rPr>
+          <w:rFonts w:ascii="Times New Roman" w:hAnsi="Times New Roman" w:cs="Times New Roman"/>
+          <w:b/>
+          <w:sz w:val="24"/>
+          <w:szCs w:val="24"/>
+        </w:rPr>
+        <w:t xml:space="preserve"> </w:t>
+      </w:r>
+      <w:r>
+        <w:rPr>
+          <w:rFonts w:ascii="Times New Roman" w:hAnsi="Times New Roman" w:cs="Times New Roman"/>
+          <w:b/>
+          <w:sz w:val="24"/>
+          <w:szCs w:val="24"/>
+        </w:rPr>
+        <w:t>:</w:t>
+      </w:r>
+      <w:proofErr w:type="gramEnd"/>
+      <w:r>
+        <w:rPr>
+          <w:rFonts w:ascii="Times New Roman" w:hAnsi="Times New Roman" w:cs="Times New Roman"/>
+          <w:sz w:val="24"/>
+          <w:szCs w:val="24"/>
+        </w:rPr>
+        <w:t xml:space="preserve"> First, we analyzed and evaluated a variety of statistics of a comprehensive dataset about trending videos that we mon</w:t>
+      </w:r>
+      <w:r>
+        <w:rPr>
+          <w:rFonts w:ascii="Times New Roman" w:hAnsi="Times New Roman" w:cs="Times New Roman"/>
+          <w:sz w:val="24"/>
+          <w:szCs w:val="24"/>
+        </w:rPr>
+        <w:t>itored over long time (</w:t>
+      </w:r>
+      <w:r>
+        <w:rPr>
+          <w:rFonts w:ascii="Times New Roman" w:hAnsi="Times New Roman" w:cs="Times New Roman"/>
+          <w:sz w:val="24"/>
+          <w:szCs w:val="24"/>
+        </w:rPr>
+        <w:t xml:space="preserve"> two month) using YouTube data application programming interface (API). This dataset represent traditional statistics regarding content; this  include number of views, number of comments, time duration of each video clip, category of video clip, and viewership statistics.  </w:t>
+      </w:r>
+      <w:r>
+        <w:rPr>
+          <w:rFonts w:ascii="Times New Roman" w:hAnsi="Times New Roman" w:cs="Times New Roman"/>
+          <w:sz w:val="24"/>
+          <w:szCs w:val="24"/>
+        </w:rPr>
+        <w:t>Our initial</w:t>
+      </w:r>
+      <w:r>
+        <w:rPr>
+          <w:rFonts w:ascii="Times New Roman" w:hAnsi="Times New Roman" w:cs="Times New Roman"/>
+          <w:sz w:val="24"/>
+          <w:szCs w:val="24"/>
+        </w:rPr>
+        <w:t xml:space="preserve"> objective was to answer basic questions about trending videos: What does lifecycle </w:t>
+      </w:r>
+      <w:r>
+        <w:rPr>
+          <w:rFonts w:ascii="Times New Roman" w:hAnsi="Times New Roman" w:cs="Times New Roman"/>
+          <w:sz w:val="24"/>
+          <w:szCs w:val="24"/>
+        </w:rPr>
+        <w:t>of trending</w:t>
+      </w:r>
+      <w:r>
+        <w:rPr>
+          <w:rFonts w:ascii="Times New Roman" w:hAnsi="Times New Roman" w:cs="Times New Roman"/>
+          <w:sz w:val="24"/>
+          <w:szCs w:val="24"/>
+        </w:rPr>
+        <w:t xml:space="preserve">-video viewership look like? How long does it take for trending video to become popular? What is the percentage of trending videos that do become popular? What are the categories and duration of trending videos?   </w:t>
       </w:r>
     </w:p>
     <w:p>
@@ -3581,7 +3718,34 @@
           <w:sz w:val="24"/>
           <w:szCs w:val="24"/>
         </w:rPr>
-        <w:t>Analysis of viewership lifecycle and basic statistics of trending-video content</w:t>
+        <w:t>Analysis of</w:t>
+      </w:r>
+      <w:r>
+        <w:rPr>
+          <w:rFonts w:ascii="Times New Roman" w:hAnsi="Times New Roman" w:cs="Times New Roman"/>
+          <w:b/>
+          <w:sz w:val="24"/>
+          <w:szCs w:val="24"/>
+        </w:rPr>
+        <w:t xml:space="preserve"> the profile of trending video </w:t>
+      </w:r>
+      <w:r>
+        <w:rPr>
+          <w:rFonts w:ascii="Times New Roman" w:hAnsi="Times New Roman" w:cs="Times New Roman"/>
+          <w:b/>
+          <w:sz w:val="24"/>
+          <w:szCs w:val="24"/>
+        </w:rPr>
+        <w:t>uploaders</w:t>
+      </w:r>
+      <w:r>
+        <w:rPr>
+          <w:rFonts w:ascii="Times New Roman" w:hAnsi="Times New Roman" w:cs="Times New Roman"/>
+          <w:b/>
+          <w:sz w:val="24"/>
+          <w:szCs w:val="24"/>
+        </w:rPr>
+        <w:t>:</w:t>
       </w:r>
       <w:r>
         <w:rPr>
@@ -3595,51 +3759,34 @@
       <w:r>
         <w:rPr>
           <w:rFonts w:ascii="Times New Roman" w:hAnsi="Times New Roman" w:cs="Times New Roman"/>
-          <w:b/>
-          <w:sz w:val="24"/>
-          <w:szCs w:val="24"/>
-        </w:rPr>
-        <w:t>:</w:t>
-      </w:r>
-      <w:r>
-        <w:rPr>
-          <w:rFonts w:ascii="Times New Roman" w:hAnsi="Times New Roman" w:cs="Times New Roman"/>
-          <w:sz w:val="24"/>
-          <w:szCs w:val="24"/>
-        </w:rPr>
-        <w:t xml:space="preserve"> First, we analyzed and evaluated a variety of statistics of a comprehensive dataset about trending videos that we monitored over long time (more than two month) using YouTube data application programming interface (API). This dataset represent traditional statistics regarding content; this  include number of views, number of comments, time duration of each video clip, category of video clip, and viewership statistics.  </w:t>
-      </w:r>
-      <w:r>
-        <w:rPr>
-          <w:rFonts w:ascii="Times New Roman" w:hAnsi="Times New Roman" w:cs="Times New Roman"/>
-          <w:sz w:val="24"/>
-          <w:szCs w:val="24"/>
-        </w:rPr>
-        <w:t>Our initial</w:t>
-      </w:r>
-      <w:r>
-        <w:rPr>
-          <w:rFonts w:ascii="Times New Roman" w:hAnsi="Times New Roman" w:cs="Times New Roman"/>
-          <w:sz w:val="24"/>
-          <w:szCs w:val="24"/>
-        </w:rPr>
-        <w:t xml:space="preserve"> objective was to answer basic questions about trending videos: What does lifecycle </w:t>
-      </w:r>
-      <w:r>
-        <w:rPr>
-          <w:rFonts w:ascii="Times New Roman" w:hAnsi="Times New Roman" w:cs="Times New Roman"/>
-          <w:sz w:val="24"/>
-          <w:szCs w:val="24"/>
-        </w:rPr>
-        <w:t>of trending</w:t>
-      </w:r>
-      <w:r>
-        <w:rPr>
-          <w:rFonts w:ascii="Times New Roman" w:hAnsi="Times New Roman" w:cs="Times New Roman"/>
-          <w:sz w:val="24"/>
-          <w:szCs w:val="24"/>
-        </w:rPr>
-        <w:t xml:space="preserve">-video viewership look like? How long does it take for trending video to become popular? What is the percentage of trending videos that do become popular? What are the categories and duration of trending videos?   </w:t>
+          <w:sz w:val="24"/>
+          <w:szCs w:val="24"/>
+        </w:rPr>
+        <w:t xml:space="preserve">In addition of monitoring viewership statistics about the content, we also have the objective of gaining </w:t>
+      </w:r>
+      <w:r>
+        <w:rPr>
+          <w:rFonts w:ascii="Times New Roman" w:hAnsi="Times New Roman" w:cs="Times New Roman"/>
+          <w:sz w:val="24"/>
+          <w:szCs w:val="24"/>
+        </w:rPr>
+        <w:t>insight</w:t>
+      </w:r>
+      <w:r>
+        <w:rPr>
+          <w:rFonts w:ascii="Times New Roman" w:hAnsi="Times New Roman" w:cs="Times New Roman"/>
+          <w:sz w:val="24"/>
+          <w:szCs w:val="24"/>
+        </w:rPr>
+        <w:t xml:space="preserve"> at other factors that might influence the reason why trending video is </w:t>
+      </w:r>
+      <w:r>
+        <w:rPr>
+          <w:rFonts w:ascii="Times New Roman" w:hAnsi="Times New Roman" w:cs="Times New Roman"/>
+          <w:sz w:val="24"/>
+          <w:szCs w:val="24"/>
+        </w:rPr>
+        <w:t>labelled. These factors might not be very obvious to a casual viewer. We conducted a comparative analysis between trending video uploaders profile and profile uploaders of recently uploaded video. We believe that comparative analysis sheds some light on some the factors that might be influencing the determination and popularity trending videos. Measuring, analyzing, and comparing key statistics regarding trending videos and uploaders</w:t>
       </w:r>
     </w:p>
     <w:p>
@@ -3664,99 +3811,6 @@
           <w:sz w:val="24"/>
           <w:szCs w:val="24"/>
         </w:rPr>
-        <w:t>Analysis of</w:t>
-      </w:r>
-      <w:r>
-        <w:rPr>
-          <w:rFonts w:ascii="Times New Roman" w:hAnsi="Times New Roman" w:cs="Times New Roman"/>
-          <w:b/>
-          <w:sz w:val="24"/>
-          <w:szCs w:val="24"/>
-        </w:rPr>
-        <w:t xml:space="preserve"> the profile of trending video </w:t>
-      </w:r>
-      <w:r>
-        <w:rPr>
-          <w:rFonts w:ascii="Times New Roman" w:hAnsi="Times New Roman" w:cs="Times New Roman"/>
-          <w:b/>
-          <w:sz w:val="24"/>
-          <w:szCs w:val="24"/>
-        </w:rPr>
-        <w:t>uploaders</w:t>
-      </w:r>
-      <w:r>
-        <w:rPr>
-          <w:rFonts w:ascii="Times New Roman" w:hAnsi="Times New Roman" w:cs="Times New Roman"/>
-          <w:b/>
-          <w:sz w:val="24"/>
-          <w:szCs w:val="24"/>
-        </w:rPr>
-        <w:t>:</w:t>
-      </w:r>
-      <w:r>
-        <w:rPr>
-          <w:rFonts w:ascii="Times New Roman" w:hAnsi="Times New Roman" w:cs="Times New Roman"/>
-          <w:b/>
-          <w:sz w:val="24"/>
-          <w:szCs w:val="24"/>
-        </w:rPr>
-        <w:t xml:space="preserve"> </w:t>
-      </w:r>
-      <w:r>
-        <w:rPr>
-          <w:rFonts w:ascii="Times New Roman" w:hAnsi="Times New Roman" w:cs="Times New Roman"/>
-          <w:sz w:val="24"/>
-          <w:szCs w:val="24"/>
-        </w:rPr>
-        <w:t xml:space="preserve">In addition of monitoring viewership statistics about the content, we also have the objective of gaining </w:t>
-      </w:r>
-      <w:r>
-        <w:rPr>
-          <w:rFonts w:ascii="Times New Roman" w:hAnsi="Times New Roman" w:cs="Times New Roman"/>
-          <w:sz w:val="24"/>
-          <w:szCs w:val="24"/>
-        </w:rPr>
-        <w:t>insight</w:t>
-      </w:r>
-      <w:r>
-        <w:rPr>
-          <w:rFonts w:ascii="Times New Roman" w:hAnsi="Times New Roman" w:cs="Times New Roman"/>
-          <w:sz w:val="24"/>
-          <w:szCs w:val="24"/>
-        </w:rPr>
-        <w:t xml:space="preserve"> at other factors that might influence the reason why trending video is </w:t>
-      </w:r>
-      <w:r>
-        <w:rPr>
-          <w:rFonts w:ascii="Times New Roman" w:hAnsi="Times New Roman" w:cs="Times New Roman"/>
-          <w:sz w:val="24"/>
-          <w:szCs w:val="24"/>
-        </w:rPr>
-        <w:t>labelled. These factors might not be very obvious to a casual viewer. We conducted a comparative analysis between trending video uploaders profile and profile uploaders of recently uploaded video. We believe that comparative analysis sheds some light on some the factors that might be influencing the determination and popularity trending videos. Measuring, analyzing, and comparing key statistics regarding trending videos and uploaders</w:t>
-      </w:r>
-    </w:p>
-    <w:p>
-      <w:pPr>
-        <w:pStyle w:val="ListParagraph"/>
-        <w:numPr>
-          <w:ilvl w:val="0"/>
-          <w:numId w:val="16"/>
-        </w:numPr>
-        <w:spacing w:line="360" w:lineRule="auto"/>
-        <w:jc w:val="both"/>
-        <w:rPr>
-          <w:rFonts w:ascii="Times New Roman" w:hAnsi="Times New Roman" w:cs="Times New Roman"/>
-          <w:sz w:val="24"/>
-          <w:szCs w:val="24"/>
-        </w:rPr>
-      </w:pPr>
-      <w:r>
-        <w:rPr>
-          <w:rFonts w:ascii="Times New Roman" w:hAnsi="Times New Roman" w:cs="Times New Roman"/>
-          <w:b/>
-          <w:sz w:val="24"/>
-          <w:szCs w:val="24"/>
-        </w:rPr>
         <w:t>A comparative analysis of trending and non-trending videos:</w:t>
       </w:r>
       <w:r>
@@ -3807,52 +3861,6 @@
         </w:rPr>
         <w:t xml:space="preserve"> that we monitored exactly same time period.</w:t>
       </w:r>
-    </w:p>
-    <w:p>
-      <w:pPr>
-        <w:spacing w:line="360" w:lineRule="auto"/>
-        <w:jc w:val="both"/>
-        <w:rPr>
-          <w:rFonts w:ascii="Times New Roman" w:hAnsi="Times New Roman" w:cs="Times New Roman"/>
-          <w:sz w:val="24"/>
-          <w:szCs w:val="24"/>
-        </w:rPr>
-      </w:pPr>
-    </w:p>
-    <w:p>
-      <w:pPr>
-        <w:spacing w:line="360" w:lineRule="auto"/>
-        <w:ind w:left="360"/>
-        <w:jc w:val="both"/>
-        <w:rPr>
-          <w:rFonts w:ascii="Times New Roman" w:hAnsi="Times New Roman" w:cs="Times New Roman"/>
-          <w:sz w:val="24"/>
-          <w:szCs w:val="24"/>
-        </w:rPr>
-      </w:pPr>
-    </w:p>
-    <w:p>
-      <w:pPr>
-        <w:spacing w:line="360" w:lineRule="auto"/>
-        <w:ind w:left="360"/>
-        <w:jc w:val="both"/>
-        <w:rPr>
-          <w:rFonts w:ascii="Times New Roman" w:hAnsi="Times New Roman" w:cs="Times New Roman"/>
-          <w:sz w:val="24"/>
-          <w:szCs w:val="24"/>
-        </w:rPr>
-      </w:pPr>
-    </w:p>
-    <w:p>
-      <w:pPr>
-        <w:spacing w:line="360" w:lineRule="auto"/>
-        <w:jc w:val="both"/>
-        <w:rPr>
-          <w:rFonts w:ascii="Times New Roman" w:hAnsi="Times New Roman" w:cs="Times New Roman"/>
-          <w:sz w:val="24"/>
-          <w:szCs w:val="24"/>
-        </w:rPr>
-      </w:pPr>
     </w:p>
     <w:p>
       <w:pPr>
@@ -4058,32 +4066,40 @@
           <w:sz w:val="28"/>
           <w:szCs w:val="24"/>
         </w:rPr>
+        <w:t xml:space="preserve">Video recommendation system that YouTube  uses and it role in increasing the total number of views for video and  the system aim to predict items that may be interest o users. </w:t>
+      </w:r>
+      <w:r>
+        <w:rPr>
+          <w:rFonts w:ascii="Times New Roman" w:hAnsi="Times New Roman" w:cs="Times New Roman"/>
+          <w:sz w:val="28"/>
+          <w:szCs w:val="24"/>
+        </w:rPr>
+        <w:t>There is</w:t>
+      </w:r>
+      <w:r>
+        <w:rPr>
+          <w:rFonts w:ascii="Times New Roman" w:hAnsi="Times New Roman" w:cs="Times New Roman"/>
+          <w:sz w:val="28"/>
+          <w:szCs w:val="24"/>
+        </w:rPr>
+        <w:t xml:space="preserve"> no need of explicit request for information</w:t>
+      </w:r>
+      <w:r>
+        <w:rPr>
+          <w:rFonts w:ascii="Times New Roman" w:hAnsi="Times New Roman" w:cs="Times New Roman"/>
+          <w:sz w:val="28"/>
+          <w:szCs w:val="24"/>
+        </w:rPr>
+        <w:t xml:space="preserve"> the system </w:t>
+      </w:r>
+      <w:r>
+        <w:rPr>
+          <w:rFonts w:ascii="Times New Roman" w:hAnsi="Times New Roman" w:cs="Times New Roman"/>
+          <w:sz w:val="28"/>
+          <w:szCs w:val="24"/>
+        </w:rPr>
         <w:lastRenderedPageBreak/>
-        <w:t xml:space="preserve">Video recommendation system that YouTube  uses and it role in increasing the total number of views for video and  the system aim to predict items that may be interest o users. </w:t>
-      </w:r>
-      <w:r>
-        <w:rPr>
-          <w:rFonts w:ascii="Times New Roman" w:hAnsi="Times New Roman" w:cs="Times New Roman"/>
-          <w:sz w:val="28"/>
-          <w:szCs w:val="24"/>
-        </w:rPr>
-        <w:t>There is</w:t>
-      </w:r>
-      <w:r>
-        <w:rPr>
-          <w:rFonts w:ascii="Times New Roman" w:hAnsi="Times New Roman" w:cs="Times New Roman"/>
-          <w:sz w:val="28"/>
-          <w:szCs w:val="24"/>
-        </w:rPr>
-        <w:t xml:space="preserve"> no need of explicit request for information</w:t>
-      </w:r>
-      <w:r>
-        <w:rPr>
-          <w:rFonts w:ascii="Times New Roman" w:hAnsi="Times New Roman" w:cs="Times New Roman"/>
-          <w:sz w:val="28"/>
-          <w:szCs w:val="24"/>
-        </w:rPr>
-        <w:t xml:space="preserve"> the system learns about user and generates personalised suggestions [6]. Diversity of scenarios and domain make the task of finding relevant item.</w:t>
+        <w:t>learns about user and generates personalised suggestions [6]. Diversity of scenarios and domain make the task of finding relevant item.</w:t>
       </w:r>
     </w:p>
     <w:p>
@@ -4304,149 +4320,19 @@
         <w:jc w:val="both"/>
         <w:rPr>
           <w:rFonts w:ascii="Times New Roman" w:hAnsi="Times New Roman" w:cs="Times New Roman"/>
-          <w:sz w:val="24"/>
-          <w:szCs w:val="24"/>
-        </w:rPr>
-      </w:pPr>
-      <w:r>
-        <w:rPr>
-          <w:rFonts w:ascii="Times New Roman" w:hAnsi="Times New Roman" w:cs="Times New Roman"/>
-          <w:sz w:val="24"/>
-          <w:szCs w:val="24"/>
-        </w:rPr>
-        <w:t>T</w:t>
-      </w:r>
-      <w:r>
-        <w:rPr>
-          <w:rFonts w:ascii="Times New Roman" w:hAnsi="Times New Roman" w:cs="Times New Roman"/>
-          <w:sz w:val="24"/>
-          <w:szCs w:val="24"/>
-        </w:rPr>
-        <w:t xml:space="preserve">o optimise </w:t>
-      </w:r>
-      <w:proofErr w:type="spellStart"/>
-      <w:r>
-        <w:rPr>
-          <w:rFonts w:ascii="Times New Roman" w:hAnsi="Times New Roman" w:cs="Times New Roman"/>
-          <w:sz w:val="24"/>
-          <w:szCs w:val="24"/>
-        </w:rPr>
-        <w:t>Construction</w:t>
-      </w:r>
-      <w:r>
-        <w:rPr>
-          <w:rFonts w:ascii="Times New Roman" w:hAnsi="Times New Roman" w:cs="Times New Roman"/>
-          <w:sz w:val="24"/>
-          <w:szCs w:val="24"/>
-        </w:rPr>
-        <w:t>Industries</w:t>
-      </w:r>
-      <w:proofErr w:type="spellEnd"/>
-      <w:r>
-        <w:rPr>
-          <w:rFonts w:ascii="Times New Roman" w:hAnsi="Times New Roman" w:cs="Times New Roman"/>
-          <w:sz w:val="24"/>
-          <w:szCs w:val="24"/>
-        </w:rPr>
-        <w:t xml:space="preserve"> Services</w:t>
-      </w:r>
-      <w:r>
-        <w:rPr>
-          <w:rFonts w:ascii="Times New Roman" w:hAnsi="Times New Roman" w:cs="Times New Roman"/>
-          <w:sz w:val="24"/>
-          <w:szCs w:val="24"/>
-        </w:rPr>
-        <w:t xml:space="preserve"> and sales of </w:t>
-      </w:r>
-      <w:r>
-        <w:rPr>
-          <w:rFonts w:ascii="Times New Roman" w:hAnsi="Times New Roman" w:cs="Times New Roman"/>
-          <w:sz w:val="24"/>
-          <w:szCs w:val="24"/>
-        </w:rPr>
-        <w:t>Tender</w:t>
-      </w:r>
-      <w:r>
-        <w:rPr>
-          <w:rFonts w:ascii="Times New Roman" w:hAnsi="Times New Roman" w:cs="Times New Roman"/>
-          <w:sz w:val="24"/>
-          <w:szCs w:val="24"/>
-        </w:rPr>
-        <w:t xml:space="preserve"> item that </w:t>
-      </w:r>
-      <w:r>
-        <w:rPr>
-          <w:rFonts w:ascii="Times New Roman" w:hAnsi="Times New Roman" w:cs="Times New Roman"/>
-          <w:sz w:val="24"/>
-          <w:szCs w:val="24"/>
-        </w:rPr>
-        <w:t>determines</w:t>
-      </w:r>
-      <w:r>
-        <w:rPr>
-          <w:rFonts w:ascii="Times New Roman" w:hAnsi="Times New Roman" w:cs="Times New Roman"/>
-          <w:sz w:val="24"/>
-          <w:szCs w:val="24"/>
-        </w:rPr>
-        <w:t xml:space="preserve"> which </w:t>
-      </w:r>
-      <w:proofErr w:type="spellStart"/>
-      <w:r>
-        <w:rPr>
-          <w:rFonts w:ascii="Times New Roman" w:hAnsi="Times New Roman" w:cs="Times New Roman"/>
-          <w:sz w:val="24"/>
-          <w:szCs w:val="24"/>
-        </w:rPr>
-        <w:t>Tender</w:t>
-      </w:r>
-      <w:r>
-        <w:rPr>
-          <w:rFonts w:ascii="Times New Roman" w:hAnsi="Times New Roman" w:cs="Times New Roman"/>
-          <w:sz w:val="24"/>
-          <w:szCs w:val="24"/>
-        </w:rPr>
-        <w:t>is</w:t>
-      </w:r>
-      <w:r>
-        <w:rPr>
-          <w:rFonts w:ascii="Times New Roman" w:hAnsi="Times New Roman" w:cs="Times New Roman"/>
-          <w:sz w:val="24"/>
-          <w:szCs w:val="24"/>
-        </w:rPr>
-        <w:t>DeliveredOver</w:t>
-      </w:r>
-      <w:proofErr w:type="spellEnd"/>
-      <w:r>
-        <w:rPr>
-          <w:rFonts w:ascii="Times New Roman" w:hAnsi="Times New Roman" w:cs="Times New Roman"/>
-          <w:sz w:val="24"/>
-          <w:szCs w:val="24"/>
-        </w:rPr>
-        <w:t xml:space="preserve"> E-procurement</w:t>
-      </w:r>
-      <w:r>
-        <w:rPr>
-          <w:rFonts w:ascii="Times New Roman" w:hAnsi="Times New Roman" w:cs="Times New Roman"/>
-          <w:sz w:val="24"/>
-          <w:szCs w:val="24"/>
-        </w:rPr>
-        <w:t xml:space="preserve"> using A</w:t>
-      </w:r>
-      <w:r>
-        <w:rPr>
-          <w:rFonts w:ascii="Times New Roman" w:hAnsi="Times New Roman" w:cs="Times New Roman"/>
-          <w:sz w:val="24"/>
-          <w:szCs w:val="24"/>
-        </w:rPr>
-        <w:t>ssociation rule</w:t>
-      </w:r>
-      <w:r>
-        <w:rPr>
-          <w:rFonts w:ascii="Times New Roman" w:hAnsi="Times New Roman" w:cs="Times New Roman"/>
-          <w:sz w:val="24"/>
-          <w:szCs w:val="24"/>
-        </w:rPr>
-        <w:t>.</w:t>
+          <w:color w:val="000000" w:themeColor="text1"/>
+          <w:sz w:val="24"/>
+          <w:szCs w:val="24"/>
+        </w:rPr>
+      </w:pPr>
+      <w:r>
+        <w:rPr>
+          <w:rFonts w:ascii="Times New Roman" w:hAnsi="Times New Roman" w:cs="Times New Roman"/>
+          <w:color w:val="000000" w:themeColor="text1"/>
+          <w:sz w:val="24"/>
+          <w:szCs w:val="24"/>
+        </w:rPr>
+        <w:t>How many views do our trending videos have? Do most of them have a large number of views? Is having a large number of views required for a video to become trending videos.</w:t>
       </w:r>
     </w:p>
     <w:p>
@@ -4460,67 +4346,19 @@
         <w:jc w:val="both"/>
         <w:rPr>
           <w:rFonts w:ascii="Times New Roman" w:hAnsi="Times New Roman" w:cs="Times New Roman"/>
-          <w:sz w:val="24"/>
-          <w:szCs w:val="24"/>
-        </w:rPr>
-      </w:pPr>
-      <w:r>
-        <w:rPr>
-          <w:rFonts w:ascii="Times New Roman" w:hAnsi="Times New Roman" w:cs="Times New Roman"/>
-          <w:sz w:val="24"/>
-          <w:szCs w:val="24"/>
-        </w:rPr>
-        <w:t>To Generate</w:t>
-      </w:r>
-      <w:r>
-        <w:rPr>
-          <w:rFonts w:ascii="Times New Roman" w:hAnsi="Times New Roman" w:cs="Times New Roman"/>
-          <w:sz w:val="24"/>
-          <w:szCs w:val="24"/>
-        </w:rPr>
-        <w:t xml:space="preserve"> F</w:t>
-      </w:r>
-      <w:r>
-        <w:rPr>
-          <w:rFonts w:ascii="Times New Roman" w:hAnsi="Times New Roman" w:cs="Times New Roman"/>
-          <w:sz w:val="24"/>
-          <w:szCs w:val="24"/>
-        </w:rPr>
-        <w:t xml:space="preserve">requent </w:t>
-      </w:r>
-      <w:proofErr w:type="spellStart"/>
-      <w:r>
-        <w:rPr>
-          <w:rFonts w:ascii="Times New Roman" w:hAnsi="Times New Roman" w:cs="Times New Roman"/>
-          <w:sz w:val="24"/>
-          <w:szCs w:val="24"/>
-        </w:rPr>
-        <w:t>Itemset</w:t>
-      </w:r>
-      <w:proofErr w:type="spellEnd"/>
-      <w:r>
-        <w:rPr>
-          <w:rFonts w:ascii="Times New Roman" w:hAnsi="Times New Roman" w:cs="Times New Roman"/>
-          <w:sz w:val="24"/>
-          <w:szCs w:val="24"/>
-        </w:rPr>
-        <w:t xml:space="preserve"> and </w:t>
-      </w:r>
-      <w:r>
-        <w:rPr>
-          <w:rFonts w:ascii="Times New Roman" w:hAnsi="Times New Roman" w:cs="Times New Roman"/>
-          <w:sz w:val="24"/>
-          <w:szCs w:val="24"/>
-        </w:rPr>
-        <w:t>Depth analysi</w:t>
-      </w:r>
-      <w:r>
-        <w:rPr>
-          <w:rFonts w:ascii="Times New Roman" w:hAnsi="Times New Roman" w:cs="Times New Roman"/>
-          <w:sz w:val="24"/>
-          <w:szCs w:val="24"/>
-        </w:rPr>
-        <w:t>s of algorithms.</w:t>
+          <w:color w:val="000000" w:themeColor="text1"/>
+          <w:sz w:val="24"/>
+          <w:szCs w:val="24"/>
+        </w:rPr>
+      </w:pPr>
+      <w:r>
+        <w:rPr>
+          <w:rFonts w:ascii="Times New Roman" w:hAnsi="Times New Roman" w:cs="Times New Roman"/>
+          <w:color w:val="000000" w:themeColor="text1"/>
+          <w:sz w:val="24"/>
+          <w:szCs w:val="24"/>
+        </w:rPr>
+        <w:t>To analyze how much likes and comment count by instead of views.</w:t>
       </w:r>
     </w:p>
     <w:p>
@@ -4546,107 +4384,7 @@
           <w:sz w:val="24"/>
           <w:szCs w:val="24"/>
         </w:rPr>
-        <w:t xml:space="preserve">To </w:t>
-      </w:r>
-      <w:r>
-        <w:rPr>
-          <w:rFonts w:ascii="Times New Roman" w:hAnsi="Times New Roman" w:cs="Times New Roman"/>
-          <w:color w:val="000000" w:themeColor="text1"/>
-          <w:sz w:val="24"/>
-          <w:szCs w:val="24"/>
-        </w:rPr>
-        <w:t>examine</w:t>
-      </w:r>
-      <w:r>
-        <w:rPr>
-          <w:rFonts w:ascii="Times New Roman" w:hAnsi="Times New Roman" w:cs="Times New Roman"/>
-          <w:color w:val="000000" w:themeColor="text1"/>
-          <w:sz w:val="24"/>
-          <w:szCs w:val="24"/>
-        </w:rPr>
-        <w:t xml:space="preserve"> leadership in </w:t>
-      </w:r>
-      <w:r>
-        <w:rPr>
-          <w:rFonts w:ascii="Times New Roman" w:hAnsi="Times New Roman" w:cs="Times New Roman"/>
-          <w:color w:val="000000" w:themeColor="text1"/>
-          <w:sz w:val="24"/>
-          <w:szCs w:val="24"/>
-          <w:shd w:val="clear" w:color="auto" w:fill="FFFFFF"/>
-        </w:rPr>
-        <w:t xml:space="preserve">facilitate </w:t>
-      </w:r>
-      <w:r>
-        <w:rPr>
-          <w:rFonts w:ascii="Times New Roman" w:hAnsi="Times New Roman" w:cs="Times New Roman"/>
-          <w:color w:val="000000" w:themeColor="text1"/>
-          <w:sz w:val="24"/>
-          <w:szCs w:val="24"/>
-        </w:rPr>
-        <w:t xml:space="preserve">the use of technology for design management and </w:t>
-      </w:r>
-      <w:r>
-        <w:rPr>
-          <w:rFonts w:ascii="Times New Roman" w:hAnsi="Times New Roman" w:cs="Times New Roman"/>
-          <w:color w:val="000000" w:themeColor="text1"/>
-          <w:sz w:val="24"/>
-          <w:szCs w:val="24"/>
-        </w:rPr>
-        <w:t>construction</w:t>
-      </w:r>
-      <w:r>
-        <w:rPr>
-          <w:rFonts w:ascii="Times New Roman" w:hAnsi="Times New Roman" w:cs="Times New Roman"/>
-          <w:color w:val="000000" w:themeColor="text1"/>
-          <w:sz w:val="24"/>
-          <w:szCs w:val="24"/>
-        </w:rPr>
-        <w:t xml:space="preserve"> of building </w:t>
-      </w:r>
-      <w:r>
-        <w:rPr>
-          <w:rFonts w:ascii="Times New Roman" w:hAnsi="Times New Roman" w:cs="Times New Roman"/>
-          <w:color w:val="000000" w:themeColor="text1"/>
-          <w:sz w:val="24"/>
-          <w:szCs w:val="24"/>
-        </w:rPr>
-        <w:t>as well as</w:t>
-      </w:r>
-      <w:r>
-        <w:rPr>
-          <w:rFonts w:ascii="Times New Roman" w:hAnsi="Times New Roman" w:cs="Times New Roman"/>
-          <w:color w:val="000000" w:themeColor="text1"/>
-          <w:sz w:val="24"/>
-          <w:szCs w:val="24"/>
-        </w:rPr>
-        <w:t xml:space="preserve"> civil </w:t>
-      </w:r>
-      <w:r>
-        <w:rPr>
-          <w:rFonts w:ascii="Times New Roman" w:hAnsi="Times New Roman" w:cs="Times New Roman"/>
-          <w:color w:val="000000" w:themeColor="text1"/>
-          <w:sz w:val="24"/>
-          <w:szCs w:val="24"/>
-        </w:rPr>
-        <w:t>construction</w:t>
-      </w:r>
-      <w:r>
-        <w:rPr>
-          <w:rFonts w:ascii="Times New Roman" w:hAnsi="Times New Roman" w:cs="Times New Roman"/>
-          <w:color w:val="000000" w:themeColor="text1"/>
-          <w:sz w:val="24"/>
-          <w:szCs w:val="24"/>
-        </w:rPr>
-        <w:t xml:space="preserve"> project</w:t>
-      </w:r>
-      <w:r>
-        <w:rPr>
-          <w:rFonts w:ascii="Times New Roman" w:hAnsi="Times New Roman" w:cs="Times New Roman"/>
-          <w:color w:val="000000" w:themeColor="text1"/>
-          <w:sz w:val="24"/>
-          <w:szCs w:val="24"/>
-        </w:rPr>
-        <w:t>.</w:t>
+        <w:t>Which video in given dataset remain trending videos contain fully-capitalized word in their titles.</w:t>
       </w:r>
     </w:p>
     <w:p>
@@ -4660,181 +4398,19 @@
         <w:jc w:val="both"/>
         <w:rPr>
           <w:rFonts w:ascii="Times New Roman" w:hAnsi="Times New Roman" w:cs="Times New Roman"/>
-          <w:sz w:val="24"/>
-          <w:szCs w:val="24"/>
-        </w:rPr>
-      </w:pPr>
-      <w:r>
-        <w:rPr>
-          <w:rFonts w:ascii="Times New Roman" w:hAnsi="Times New Roman" w:cs="Times New Roman"/>
-          <w:sz w:val="24"/>
-          <w:szCs w:val="24"/>
-        </w:rPr>
-        <w:t xml:space="preserve">To </w:t>
-      </w:r>
-      <w:r>
-        <w:rPr>
-          <w:rFonts w:ascii="Times New Roman" w:hAnsi="Times New Roman" w:cs="Times New Roman"/>
-          <w:sz w:val="24"/>
-          <w:szCs w:val="24"/>
-        </w:rPr>
-        <w:t>I</w:t>
-      </w:r>
-      <w:r>
-        <w:rPr>
-          <w:rFonts w:ascii="Times New Roman" w:hAnsi="Times New Roman" w:cs="Times New Roman"/>
-          <w:sz w:val="24"/>
-          <w:szCs w:val="24"/>
-        </w:rPr>
-        <w:t xml:space="preserve">mprove the </w:t>
-      </w:r>
-      <w:proofErr w:type="spellStart"/>
-      <w:r>
-        <w:rPr>
-          <w:rFonts w:ascii="Times New Roman" w:hAnsi="Times New Roman" w:cs="Times New Roman"/>
-          <w:sz w:val="24"/>
-          <w:szCs w:val="24"/>
-        </w:rPr>
-        <w:t>resource</w:t>
-      </w:r>
-      <w:r>
-        <w:rPr>
-          <w:rFonts w:ascii="Times New Roman" w:hAnsi="Times New Roman" w:cs="Times New Roman"/>
-          <w:sz w:val="24"/>
-          <w:szCs w:val="24"/>
-        </w:rPr>
-        <w:t>management</w:t>
-      </w:r>
-      <w:proofErr w:type="spellEnd"/>
-      <w:r>
-        <w:rPr>
-          <w:rFonts w:ascii="Times New Roman" w:hAnsi="Times New Roman" w:cs="Times New Roman"/>
-          <w:sz w:val="24"/>
-          <w:szCs w:val="24"/>
-        </w:rPr>
-        <w:t xml:space="preserve"> support </w:t>
-      </w:r>
-      <w:r>
-        <w:rPr>
-          <w:rFonts w:ascii="Times New Roman" w:hAnsi="Times New Roman" w:cs="Times New Roman"/>
-          <w:sz w:val="24"/>
-          <w:szCs w:val="24"/>
-        </w:rPr>
-        <w:t xml:space="preserve">that </w:t>
-      </w:r>
-      <w:r>
-        <w:rPr>
-          <w:rFonts w:ascii="Times New Roman" w:hAnsi="Times New Roman" w:cs="Times New Roman"/>
-          <w:sz w:val="24"/>
-          <w:szCs w:val="24"/>
-        </w:rPr>
-        <w:t xml:space="preserve">integrates the </w:t>
-      </w:r>
-      <w:r>
-        <w:rPr>
-          <w:rFonts w:ascii="Times New Roman" w:hAnsi="Times New Roman" w:cs="Times New Roman"/>
-          <w:sz w:val="24"/>
-          <w:szCs w:val="24"/>
-        </w:rPr>
-        <w:t>Contracts</w:t>
-      </w:r>
-      <w:r>
-        <w:rPr>
-          <w:rFonts w:ascii="Times New Roman" w:hAnsi="Times New Roman" w:cs="Times New Roman"/>
-          <w:sz w:val="24"/>
-          <w:szCs w:val="24"/>
-        </w:rPr>
-        <w:t xml:space="preserve"> and increase the </w:t>
-      </w:r>
-      <w:r>
-        <w:rPr>
-          <w:rFonts w:ascii="Times New Roman" w:hAnsi="Times New Roman" w:cs="Times New Roman"/>
-          <w:sz w:val="24"/>
-          <w:szCs w:val="24"/>
-        </w:rPr>
-        <w:t>efficiency</w:t>
-      </w:r>
-      <w:r>
-        <w:rPr>
-          <w:rFonts w:ascii="Times New Roman" w:hAnsi="Times New Roman" w:cs="Times New Roman"/>
-          <w:sz w:val="24"/>
-          <w:szCs w:val="24"/>
-        </w:rPr>
-        <w:t xml:space="preserve"> of </w:t>
-      </w:r>
-      <w:proofErr w:type="spellStart"/>
-      <w:r>
-        <w:rPr>
-          <w:rFonts w:ascii="Times New Roman" w:hAnsi="Times New Roman" w:cs="Times New Roman"/>
-          <w:sz w:val="24"/>
-          <w:szCs w:val="24"/>
-        </w:rPr>
-        <w:t>constructionwhich</w:t>
-      </w:r>
-      <w:proofErr w:type="spellEnd"/>
-      <w:r>
-        <w:rPr>
-          <w:rFonts w:ascii="Times New Roman" w:hAnsi="Times New Roman" w:cs="Times New Roman"/>
-          <w:sz w:val="24"/>
-          <w:szCs w:val="24"/>
-        </w:rPr>
-        <w:t xml:space="preserve"> reduce</w:t>
-      </w:r>
-      <w:r>
-        <w:rPr>
-          <w:rFonts w:ascii="Times New Roman" w:hAnsi="Times New Roman" w:cs="Times New Roman"/>
-          <w:sz w:val="24"/>
-          <w:szCs w:val="24"/>
-        </w:rPr>
-        <w:t>s</w:t>
-      </w:r>
-      <w:r>
-        <w:rPr>
-          <w:rFonts w:ascii="Times New Roman" w:hAnsi="Times New Roman" w:cs="Times New Roman"/>
-          <w:sz w:val="24"/>
-          <w:szCs w:val="24"/>
-        </w:rPr>
-        <w:t xml:space="preserve"> the overall cost with better outcomes with cost </w:t>
-      </w:r>
-      <w:r>
-        <w:rPr>
-          <w:rFonts w:ascii="Times New Roman" w:hAnsi="Times New Roman" w:cs="Times New Roman"/>
-          <w:sz w:val="24"/>
-          <w:szCs w:val="24"/>
-        </w:rPr>
-        <w:t>effective in</w:t>
-      </w:r>
-      <w:r>
-        <w:rPr>
-          <w:rFonts w:ascii="Times New Roman" w:hAnsi="Times New Roman" w:cs="Times New Roman"/>
-          <w:sz w:val="24"/>
-          <w:szCs w:val="24"/>
-        </w:rPr>
-        <w:t xml:space="preserve"> public, </w:t>
-      </w:r>
-      <w:r>
-        <w:rPr>
-          <w:rFonts w:ascii="Times New Roman" w:hAnsi="Times New Roman" w:cs="Times New Roman"/>
-          <w:sz w:val="24"/>
-          <w:szCs w:val="24"/>
-        </w:rPr>
-        <w:t xml:space="preserve">private and </w:t>
-      </w:r>
-      <w:r>
-        <w:rPr>
-          <w:rFonts w:ascii="Times New Roman" w:hAnsi="Times New Roman" w:cs="Times New Roman"/>
-          <w:sz w:val="24"/>
-          <w:szCs w:val="24"/>
-        </w:rPr>
-        <w:t>government</w:t>
-      </w:r>
-      <w:r>
-        <w:rPr>
-          <w:rFonts w:ascii="Times New Roman" w:hAnsi="Times New Roman" w:cs="Times New Roman"/>
-          <w:sz w:val="24"/>
-          <w:szCs w:val="24"/>
-        </w:rPr>
-        <w:t xml:space="preserve"> sector</w:t>
+          <w:color w:val="000000" w:themeColor="text1"/>
+          <w:sz w:val="24"/>
+          <w:szCs w:val="24"/>
+        </w:rPr>
+      </w:pPr>
+      <w:r>
+        <w:rPr>
+          <w:rFonts w:ascii="Times New Roman" w:hAnsi="Times New Roman" w:cs="Times New Roman"/>
+          <w:color w:val="000000" w:themeColor="text1"/>
+          <w:sz w:val="24"/>
+          <w:szCs w:val="24"/>
+        </w:rPr>
+        <w:t>To analyze how are views, likes, dislike, comment, title, and other attributes correlates with each other? How are they connected?</w:t>
       </w:r>
     </w:p>
     <w:p>
@@ -4848,105 +4424,19 @@
         <w:jc w:val="both"/>
         <w:rPr>
           <w:rFonts w:ascii="Times New Roman" w:hAnsi="Times New Roman" w:cs="Times New Roman"/>
-          <w:sz w:val="24"/>
-          <w:szCs w:val="24"/>
-        </w:rPr>
-      </w:pPr>
-      <w:r>
-        <w:rPr>
-          <w:rFonts w:ascii="Times New Roman" w:hAnsi="Times New Roman" w:cs="Times New Roman"/>
-          <w:sz w:val="24"/>
-          <w:szCs w:val="24"/>
-        </w:rPr>
-        <w:t xml:space="preserve">To </w:t>
-      </w:r>
-      <w:r>
-        <w:rPr>
-          <w:rFonts w:ascii="Times New Roman" w:hAnsi="Times New Roman" w:cs="Times New Roman"/>
-          <w:sz w:val="24"/>
-          <w:szCs w:val="24"/>
-        </w:rPr>
-        <w:t>D</w:t>
-      </w:r>
-      <w:r>
-        <w:rPr>
-          <w:rFonts w:ascii="Times New Roman" w:hAnsi="Times New Roman" w:cs="Times New Roman"/>
-          <w:sz w:val="24"/>
-          <w:szCs w:val="24"/>
-        </w:rPr>
-        <w:t>emonstrate</w:t>
-      </w:r>
-      <w:r>
-        <w:rPr>
-          <w:rFonts w:ascii="Times New Roman" w:hAnsi="Times New Roman" w:cs="Times New Roman"/>
-          <w:sz w:val="24"/>
-          <w:szCs w:val="24"/>
-        </w:rPr>
-        <w:t xml:space="preserve"> the benefits and </w:t>
-      </w:r>
-      <w:r>
-        <w:rPr>
-          <w:rFonts w:ascii="Times New Roman" w:hAnsi="Times New Roman" w:cs="Times New Roman"/>
-          <w:sz w:val="24"/>
-          <w:szCs w:val="24"/>
-        </w:rPr>
-        <w:t>efficiency</w:t>
-      </w:r>
-      <w:r>
-        <w:rPr>
-          <w:rFonts w:ascii="Times New Roman" w:hAnsi="Times New Roman" w:cs="Times New Roman"/>
-          <w:sz w:val="24"/>
-          <w:szCs w:val="24"/>
-        </w:rPr>
-        <w:t xml:space="preserve"> through data mining techniques for wider project </w:t>
-      </w:r>
-      <w:r>
-        <w:rPr>
-          <w:rFonts w:ascii="Times New Roman" w:hAnsi="Times New Roman" w:cs="Times New Roman"/>
-          <w:sz w:val="24"/>
-          <w:szCs w:val="24"/>
-        </w:rPr>
-        <w:t>construction</w:t>
-      </w:r>
-      <w:r>
-        <w:rPr>
-          <w:rFonts w:ascii="Times New Roman" w:hAnsi="Times New Roman" w:cs="Times New Roman"/>
-          <w:sz w:val="24"/>
-          <w:szCs w:val="24"/>
-        </w:rPr>
-        <w:t xml:space="preserve"> in </w:t>
-      </w:r>
-      <w:r>
-        <w:rPr>
-          <w:rFonts w:ascii="Times New Roman" w:hAnsi="Times New Roman" w:cs="Times New Roman"/>
-          <w:sz w:val="24"/>
-          <w:szCs w:val="24"/>
-        </w:rPr>
-        <w:t>industries</w:t>
-      </w:r>
-      <w:r>
-        <w:rPr>
-          <w:rFonts w:ascii="Times New Roman" w:hAnsi="Times New Roman" w:cs="Times New Roman"/>
-          <w:sz w:val="24"/>
-          <w:szCs w:val="24"/>
-        </w:rPr>
-        <w:t xml:space="preserve"> as well as </w:t>
-      </w:r>
-      <w:r>
-        <w:rPr>
-          <w:rFonts w:ascii="Times New Roman" w:hAnsi="Times New Roman" w:cs="Times New Roman"/>
-          <w:sz w:val="24"/>
-          <w:szCs w:val="24"/>
-        </w:rPr>
-        <w:t>government</w:t>
-      </w:r>
-      <w:r>
-        <w:rPr>
-          <w:rFonts w:ascii="Times New Roman" w:hAnsi="Times New Roman" w:cs="Times New Roman"/>
-          <w:sz w:val="24"/>
-          <w:szCs w:val="24"/>
-        </w:rPr>
-        <w:t xml:space="preserve"> sector</w:t>
+          <w:color w:val="000000" w:themeColor="text1"/>
+          <w:sz w:val="24"/>
+          <w:szCs w:val="24"/>
+        </w:rPr>
+      </w:pPr>
+      <w:r>
+        <w:rPr>
+          <w:rFonts w:ascii="Times New Roman" w:hAnsi="Times New Roman" w:cs="Times New Roman"/>
+          <w:color w:val="000000" w:themeColor="text1"/>
+          <w:sz w:val="24"/>
+          <w:szCs w:val="24"/>
+        </w:rPr>
+        <w:t>what are the length of trending videos titles, is this length related to the videos become popular or trending</w:t>
       </w:r>
     </w:p>
     <w:p>
@@ -4960,99 +4450,57 @@
         <w:jc w:val="both"/>
         <w:rPr>
           <w:rFonts w:ascii="Times New Roman" w:hAnsi="Times New Roman" w:cs="Times New Roman"/>
-          <w:sz w:val="24"/>
-          <w:szCs w:val="24"/>
-        </w:rPr>
-      </w:pPr>
-      <w:r>
-        <w:rPr>
-          <w:rFonts w:ascii="Times New Roman" w:hAnsi="Times New Roman" w:cs="Times New Roman"/>
-          <w:sz w:val="24"/>
-          <w:szCs w:val="24"/>
-        </w:rPr>
-        <w:t xml:space="preserve">To </w:t>
-      </w:r>
-      <w:r>
-        <w:rPr>
-          <w:rFonts w:ascii="Times New Roman" w:hAnsi="Times New Roman" w:cs="Times New Roman"/>
-          <w:sz w:val="24"/>
-          <w:szCs w:val="24"/>
-        </w:rPr>
-        <w:t>I</w:t>
-      </w:r>
-      <w:r>
-        <w:rPr>
-          <w:rFonts w:ascii="Times New Roman" w:hAnsi="Times New Roman" w:cs="Times New Roman"/>
-          <w:sz w:val="24"/>
-          <w:szCs w:val="24"/>
-        </w:rPr>
-        <w:t xml:space="preserve">dentify and </w:t>
-      </w:r>
-      <w:proofErr w:type="spellStart"/>
-      <w:r>
-        <w:rPr>
-          <w:rFonts w:ascii="Times New Roman" w:hAnsi="Times New Roman" w:cs="Times New Roman"/>
-          <w:sz w:val="24"/>
-          <w:szCs w:val="24"/>
-        </w:rPr>
-        <w:t>evaluate</w:t>
-      </w:r>
-      <w:r>
-        <w:rPr>
-          <w:rFonts w:ascii="Times New Roman" w:hAnsi="Times New Roman" w:cs="Times New Roman"/>
-          <w:sz w:val="24"/>
-          <w:szCs w:val="24"/>
-        </w:rPr>
-        <w:t>construction</w:t>
-      </w:r>
-      <w:proofErr w:type="spellEnd"/>
-      <w:r>
-        <w:rPr>
-          <w:rFonts w:ascii="Times New Roman" w:hAnsi="Times New Roman" w:cs="Times New Roman"/>
-          <w:sz w:val="24"/>
-          <w:szCs w:val="24"/>
-        </w:rPr>
-        <w:t xml:space="preserve"> capability, applicability, and </w:t>
-      </w:r>
-      <w:r>
-        <w:rPr>
-          <w:rFonts w:ascii="Times New Roman" w:hAnsi="Times New Roman" w:cs="Times New Roman"/>
-          <w:sz w:val="24"/>
-          <w:szCs w:val="24"/>
-        </w:rPr>
-        <w:t>level</w:t>
-      </w:r>
-      <w:r>
-        <w:rPr>
-          <w:rFonts w:ascii="Times New Roman" w:hAnsi="Times New Roman" w:cs="Times New Roman"/>
-          <w:sz w:val="24"/>
-          <w:szCs w:val="24"/>
-        </w:rPr>
-        <w:t xml:space="preserve"> of the </w:t>
-      </w:r>
-      <w:r>
-        <w:rPr>
-          <w:rFonts w:ascii="Times New Roman" w:hAnsi="Times New Roman" w:cs="Times New Roman"/>
-          <w:sz w:val="24"/>
-          <w:szCs w:val="24"/>
-        </w:rPr>
-        <w:t>uptake</w:t>
-      </w:r>
-      <w:r>
-        <w:rPr>
-          <w:rFonts w:ascii="Times New Roman" w:hAnsi="Times New Roman" w:cs="Times New Roman"/>
-          <w:sz w:val="24"/>
-          <w:szCs w:val="24"/>
-        </w:rPr>
-        <w:t xml:space="preserve"> within the contract</w:t>
-      </w:r>
-      <w:r>
-        <w:rPr>
-          <w:rFonts w:ascii="Times New Roman" w:hAnsi="Times New Roman" w:cs="Times New Roman"/>
-          <w:sz w:val="24"/>
-          <w:szCs w:val="24"/>
-        </w:rPr>
-        <w:t>.</w:t>
+          <w:color w:val="000000" w:themeColor="text1"/>
+          <w:sz w:val="24"/>
+          <w:szCs w:val="24"/>
+        </w:rPr>
+      </w:pPr>
+      <w:r>
+        <w:rPr>
+          <w:rFonts w:ascii="Times New Roman" w:hAnsi="Times New Roman" w:cs="Times New Roman"/>
+          <w:color w:val="000000" w:themeColor="text1"/>
+          <w:sz w:val="24"/>
+          <w:szCs w:val="24"/>
+        </w:rPr>
+        <w:t>Which</w:t>
+      </w:r>
+      <w:r>
+        <w:rPr>
+          <w:rFonts w:ascii="Times New Roman" w:hAnsi="Times New Roman" w:cs="Times New Roman"/>
+          <w:color w:val="000000" w:themeColor="text1"/>
+          <w:sz w:val="24"/>
+          <w:szCs w:val="24"/>
+        </w:rPr>
+        <w:t xml:space="preserve"> YouTube </w:t>
+      </w:r>
+      <w:r>
+        <w:rPr>
+          <w:rFonts w:ascii="Times New Roman" w:hAnsi="Times New Roman" w:cs="Times New Roman"/>
+          <w:color w:val="000000" w:themeColor="text1"/>
+          <w:sz w:val="24"/>
+          <w:szCs w:val="24"/>
+        </w:rPr>
+        <w:t>channels have the largest number of trending videos and which video category (e.g. Entertainment, Gaming, Comedy, etc</w:t>
+      </w:r>
+      <w:proofErr w:type="gramStart"/>
+      <w:r>
+        <w:rPr>
+          <w:rFonts w:ascii="Times New Roman" w:hAnsi="Times New Roman" w:cs="Times New Roman"/>
+          <w:color w:val="000000" w:themeColor="text1"/>
+          <w:sz w:val="24"/>
+          <w:szCs w:val="24"/>
+        </w:rPr>
+        <w:t>. )</w:t>
+      </w:r>
+      <w:proofErr w:type="gramEnd"/>
+      <w:r>
+        <w:rPr>
+          <w:rFonts w:ascii="Times New Roman" w:hAnsi="Times New Roman" w:cs="Times New Roman"/>
+          <w:color w:val="000000" w:themeColor="text1"/>
+          <w:sz w:val="24"/>
+          <w:szCs w:val="24"/>
+        </w:rPr>
+        <w:t xml:space="preserve"> has the largest number of trending videos.</w:t>
       </w:r>
     </w:p>
     <w:p>
@@ -5066,46 +4514,6 @@
         <w:jc w:val="both"/>
         <w:rPr>
           <w:rFonts w:ascii="Times New Roman" w:hAnsi="Times New Roman" w:cs="Times New Roman"/>
-          <w:sz w:val="24"/>
-          <w:szCs w:val="24"/>
-        </w:rPr>
-      </w:pPr>
-      <w:r>
-        <w:rPr>
-          <w:rFonts w:ascii="Times New Roman" w:hAnsi="Times New Roman" w:cs="Times New Roman"/>
-          <w:sz w:val="24"/>
-          <w:szCs w:val="24"/>
-        </w:rPr>
-        <w:t xml:space="preserve">To Determine the Quality of Service of Tender that Organization </w:t>
-      </w:r>
-      <w:r>
-        <w:rPr>
-          <w:rFonts w:ascii="Times New Roman" w:hAnsi="Times New Roman" w:cs="Times New Roman"/>
-          <w:sz w:val="24"/>
-          <w:szCs w:val="24"/>
-        </w:rPr>
-        <w:t>provides</w:t>
-      </w:r>
-      <w:r>
-        <w:rPr>
-          <w:rFonts w:ascii="Times New Roman" w:hAnsi="Times New Roman" w:cs="Times New Roman"/>
-          <w:sz w:val="24"/>
-          <w:szCs w:val="24"/>
-        </w:rPr>
-        <w:t xml:space="preserve"> over the Period of time.</w:t>
-      </w:r>
-    </w:p>
-    <w:p>
-      <w:pPr>
-        <w:pStyle w:val="ListParagraph"/>
-        <w:numPr>
-          <w:ilvl w:val="0"/>
-          <w:numId w:val="12"/>
-        </w:numPr>
-        <w:spacing w:line="360" w:lineRule="auto"/>
-        <w:jc w:val="both"/>
-        <w:rPr>
-          <w:rFonts w:ascii="Times New Roman" w:hAnsi="Times New Roman" w:cs="Times New Roman"/>
           <w:color w:val="000000" w:themeColor="text1"/>
           <w:sz w:val="24"/>
           <w:szCs w:val="24"/>
@@ -5118,7 +4526,7 @@
           <w:sz w:val="24"/>
           <w:szCs w:val="24"/>
         </w:rPr>
-        <w:t>To examine the construction industry and government current state of Delay Service or Service Level concerning with E-tendering and assertion there barriers and enablers from both a technology and end user perspective.</w:t>
+        <w:t>Which video remained the most on the trending videos list</w:t>
       </w:r>
     </w:p>
     <w:p>
@@ -5191,7 +4599,6 @@
         <w:pStyle w:val="ListParagraph"/>
         <w:spacing w:line="360" w:lineRule="auto"/>
         <w:ind w:left="0"/>
-        <w:jc w:val="center"/>
         <w:rPr>
           <w:rFonts w:ascii="Times New Roman" w:hAnsi="Times New Roman" w:cs="Times New Roman"/>
           <w:b/>
@@ -5219,10 +4626,12 @@
         <w:pStyle w:val="ListParagraph"/>
         <w:spacing w:line="360" w:lineRule="auto"/>
         <w:ind w:left="0"/>
-        <w:rPr>
-          <w:rFonts w:ascii="Times New Roman" w:hAnsi="Times New Roman" w:cs="Times New Roman"/>
-          <w:sz w:val="24"/>
-          <w:szCs w:val="24"/>
+        <w:jc w:val="center"/>
+        <w:rPr>
+          <w:rFonts w:ascii="Times New Roman" w:hAnsi="Times New Roman" w:cs="Times New Roman"/>
+          <w:b/>
+          <w:sz w:val="48"/>
+          <w:szCs w:val="48"/>
         </w:rPr>
       </w:pPr>
     </w:p>
@@ -5831,142 +5240,142 @@
           <w:sz w:val="24"/>
           <w:szCs w:val="24"/>
         </w:rPr>
+        <w:t xml:space="preserve">For each transaction T in database </w:t>
+      </w:r>
+      <w:proofErr w:type="gramStart"/>
+      <w:r>
+        <w:rPr>
+          <w:rFonts w:ascii="Times New Roman" w:hAnsi="Times New Roman" w:cs="Times New Roman"/>
+          <w:sz w:val="24"/>
+          <w:szCs w:val="24"/>
+        </w:rPr>
+        <w:t>do</w:t>
+      </w:r>
+      <w:proofErr w:type="gramEnd"/>
+    </w:p>
+    <w:p>
+      <w:pPr>
+        <w:pStyle w:val="ListParagraph"/>
+        <w:spacing w:line="360" w:lineRule="auto"/>
+        <w:ind w:left="270" w:firstLine="450"/>
+        <w:jc w:val="both"/>
+        <w:rPr>
+          <w:rFonts w:ascii="Times New Roman" w:hAnsi="Times New Roman" w:cs="Times New Roman"/>
+          <w:sz w:val="24"/>
+          <w:szCs w:val="24"/>
+        </w:rPr>
+      </w:pPr>
+      <w:r>
+        <w:rPr>
+          <w:rFonts w:ascii="Times New Roman" w:hAnsi="Times New Roman" w:cs="Times New Roman"/>
+          <w:sz w:val="24"/>
+          <w:szCs w:val="24"/>
+        </w:rPr>
+        <w:t>Increment the count of all candidates in Cdn+1 that are</w:t>
+      </w:r>
+    </w:p>
+    <w:p>
+      <w:pPr>
+        <w:pStyle w:val="ListParagraph"/>
+        <w:spacing w:line="360" w:lineRule="auto"/>
+        <w:ind w:left="270" w:firstLine="450"/>
+        <w:jc w:val="both"/>
+        <w:rPr>
+          <w:rFonts w:ascii="Times New Roman" w:hAnsi="Times New Roman" w:cs="Times New Roman"/>
+          <w:sz w:val="24"/>
+          <w:szCs w:val="24"/>
+        </w:rPr>
+      </w:pPr>
+      <w:proofErr w:type="gramStart"/>
+      <w:r>
+        <w:rPr>
+          <w:rFonts w:ascii="Times New Roman" w:hAnsi="Times New Roman" w:cs="Times New Roman"/>
+          <w:sz w:val="24"/>
+          <w:szCs w:val="24"/>
+        </w:rPr>
+        <w:t>contained</w:t>
+      </w:r>
+      <w:proofErr w:type="gramEnd"/>
+      <w:r>
+        <w:rPr>
+          <w:rFonts w:ascii="Times New Roman" w:hAnsi="Times New Roman" w:cs="Times New Roman"/>
+          <w:sz w:val="24"/>
+          <w:szCs w:val="24"/>
+        </w:rPr>
+        <w:t xml:space="preserve"> in T</w:t>
+      </w:r>
+    </w:p>
+    <w:p>
+      <w:pPr>
+        <w:pStyle w:val="ListParagraph"/>
+        <w:spacing w:line="360" w:lineRule="auto"/>
+        <w:ind w:left="270" w:firstLine="450"/>
+        <w:jc w:val="both"/>
+        <w:rPr>
+          <w:rFonts w:ascii="Times New Roman" w:hAnsi="Times New Roman" w:cs="Times New Roman"/>
+          <w:sz w:val="24"/>
+          <w:szCs w:val="24"/>
+        </w:rPr>
+      </w:pPr>
+      <w:r>
+        <w:rPr>
+          <w:rFonts w:ascii="Times New Roman" w:hAnsi="Times New Roman" w:cs="Times New Roman"/>
+          <w:sz w:val="24"/>
+          <w:szCs w:val="24"/>
+        </w:rPr>
+        <w:t xml:space="preserve">Ln+1= candidates in Cdn+1 with </w:t>
+      </w:r>
+      <w:proofErr w:type="spellStart"/>
+      <w:r>
+        <w:rPr>
+          <w:rFonts w:ascii="Times New Roman" w:hAnsi="Times New Roman" w:cs="Times New Roman"/>
+          <w:sz w:val="24"/>
+          <w:szCs w:val="24"/>
+        </w:rPr>
+        <w:t>min_support</w:t>
+      </w:r>
+      <w:proofErr w:type="spellEnd"/>
+    </w:p>
+    <w:p>
+      <w:pPr>
+        <w:pStyle w:val="ListParagraph"/>
+        <w:spacing w:line="360" w:lineRule="auto"/>
+        <w:ind w:left="270" w:firstLine="450"/>
+        <w:jc w:val="both"/>
+        <w:rPr>
+          <w:rFonts w:ascii="Times New Roman" w:hAnsi="Times New Roman" w:cs="Times New Roman"/>
+          <w:sz w:val="24"/>
+          <w:szCs w:val="24"/>
+        </w:rPr>
+      </w:pPr>
+      <w:r>
+        <w:rPr>
+          <w:rFonts w:ascii="Times New Roman" w:hAnsi="Times New Roman" w:cs="Times New Roman"/>
+          <w:sz w:val="24"/>
+          <w:szCs w:val="24"/>
+        </w:rPr>
+        <w:t>End</w:t>
+      </w:r>
+    </w:p>
+    <w:p>
+      <w:pPr>
+        <w:pStyle w:val="ListParagraph"/>
+        <w:spacing w:line="360" w:lineRule="auto"/>
+        <w:ind w:left="270" w:firstLine="450"/>
+        <w:jc w:val="both"/>
+        <w:rPr>
+          <w:rFonts w:ascii="Times New Roman" w:hAnsi="Times New Roman" w:cs="Times New Roman"/>
+          <w:sz w:val="24"/>
+          <w:szCs w:val="24"/>
+        </w:rPr>
+      </w:pPr>
+      <w:r>
+        <w:rPr>
+          <w:rFonts w:ascii="Times New Roman" w:hAnsi="Times New Roman" w:cs="Times New Roman"/>
+          <w:sz w:val="24"/>
+          <w:szCs w:val="24"/>
+        </w:rPr>
         <w:lastRenderedPageBreak/>
-        <w:t xml:space="preserve">For each transaction T in database </w:t>
-      </w:r>
-      <w:proofErr w:type="gramStart"/>
-      <w:r>
-        <w:rPr>
-          <w:rFonts w:ascii="Times New Roman" w:hAnsi="Times New Roman" w:cs="Times New Roman"/>
-          <w:sz w:val="24"/>
-          <w:szCs w:val="24"/>
-        </w:rPr>
-        <w:t>do</w:t>
-      </w:r>
-      <w:proofErr w:type="gramEnd"/>
-    </w:p>
-    <w:p>
-      <w:pPr>
-        <w:pStyle w:val="ListParagraph"/>
-        <w:spacing w:line="360" w:lineRule="auto"/>
-        <w:ind w:left="270" w:firstLine="450"/>
-        <w:jc w:val="both"/>
-        <w:rPr>
-          <w:rFonts w:ascii="Times New Roman" w:hAnsi="Times New Roman" w:cs="Times New Roman"/>
-          <w:sz w:val="24"/>
-          <w:szCs w:val="24"/>
-        </w:rPr>
-      </w:pPr>
-      <w:r>
-        <w:rPr>
-          <w:rFonts w:ascii="Times New Roman" w:hAnsi="Times New Roman" w:cs="Times New Roman"/>
-          <w:sz w:val="24"/>
-          <w:szCs w:val="24"/>
-        </w:rPr>
-        <w:t>Increment the count of all candidates in Cdn+1 that are</w:t>
-      </w:r>
-    </w:p>
-    <w:p>
-      <w:pPr>
-        <w:pStyle w:val="ListParagraph"/>
-        <w:spacing w:line="360" w:lineRule="auto"/>
-        <w:ind w:left="270" w:firstLine="450"/>
-        <w:jc w:val="both"/>
-        <w:rPr>
-          <w:rFonts w:ascii="Times New Roman" w:hAnsi="Times New Roman" w:cs="Times New Roman"/>
-          <w:sz w:val="24"/>
-          <w:szCs w:val="24"/>
-        </w:rPr>
-      </w:pPr>
-      <w:proofErr w:type="gramStart"/>
-      <w:r>
-        <w:rPr>
-          <w:rFonts w:ascii="Times New Roman" w:hAnsi="Times New Roman" w:cs="Times New Roman"/>
-          <w:sz w:val="24"/>
-          <w:szCs w:val="24"/>
-        </w:rPr>
-        <w:t>contained</w:t>
-      </w:r>
-      <w:proofErr w:type="gramEnd"/>
-      <w:r>
-        <w:rPr>
-          <w:rFonts w:ascii="Times New Roman" w:hAnsi="Times New Roman" w:cs="Times New Roman"/>
-          <w:sz w:val="24"/>
-          <w:szCs w:val="24"/>
-        </w:rPr>
-        <w:t xml:space="preserve"> in T</w:t>
-      </w:r>
-    </w:p>
-    <w:p>
-      <w:pPr>
-        <w:pStyle w:val="ListParagraph"/>
-        <w:spacing w:line="360" w:lineRule="auto"/>
-        <w:ind w:left="270" w:firstLine="450"/>
-        <w:jc w:val="both"/>
-        <w:rPr>
-          <w:rFonts w:ascii="Times New Roman" w:hAnsi="Times New Roman" w:cs="Times New Roman"/>
-          <w:sz w:val="24"/>
-          <w:szCs w:val="24"/>
-        </w:rPr>
-      </w:pPr>
-      <w:r>
-        <w:rPr>
-          <w:rFonts w:ascii="Times New Roman" w:hAnsi="Times New Roman" w:cs="Times New Roman"/>
-          <w:sz w:val="24"/>
-          <w:szCs w:val="24"/>
-        </w:rPr>
-        <w:t xml:space="preserve">Ln+1= candidates in Cdn+1 with </w:t>
-      </w:r>
-      <w:proofErr w:type="spellStart"/>
-      <w:r>
-        <w:rPr>
-          <w:rFonts w:ascii="Times New Roman" w:hAnsi="Times New Roman" w:cs="Times New Roman"/>
-          <w:sz w:val="24"/>
-          <w:szCs w:val="24"/>
-        </w:rPr>
-        <w:t>min_support</w:t>
-      </w:r>
-      <w:proofErr w:type="spellEnd"/>
-    </w:p>
-    <w:p>
-      <w:pPr>
-        <w:pStyle w:val="ListParagraph"/>
-        <w:spacing w:line="360" w:lineRule="auto"/>
-        <w:ind w:left="270" w:firstLine="450"/>
-        <w:jc w:val="both"/>
-        <w:rPr>
-          <w:rFonts w:ascii="Times New Roman" w:hAnsi="Times New Roman" w:cs="Times New Roman"/>
-          <w:sz w:val="24"/>
-          <w:szCs w:val="24"/>
-        </w:rPr>
-      </w:pPr>
-      <w:r>
-        <w:rPr>
-          <w:rFonts w:ascii="Times New Roman" w:hAnsi="Times New Roman" w:cs="Times New Roman"/>
-          <w:sz w:val="24"/>
-          <w:szCs w:val="24"/>
-        </w:rPr>
-        <w:t>End</w:t>
-      </w:r>
-    </w:p>
-    <w:p>
-      <w:pPr>
-        <w:pStyle w:val="ListParagraph"/>
-        <w:spacing w:line="360" w:lineRule="auto"/>
-        <w:ind w:left="270" w:firstLine="450"/>
-        <w:jc w:val="both"/>
-        <w:rPr>
-          <w:rFonts w:ascii="Times New Roman" w:hAnsi="Times New Roman" w:cs="Times New Roman"/>
-          <w:sz w:val="24"/>
-          <w:szCs w:val="24"/>
-        </w:rPr>
-      </w:pPr>
-      <w:r>
-        <w:rPr>
-          <w:rFonts w:ascii="Times New Roman" w:hAnsi="Times New Roman" w:cs="Times New Roman"/>
-          <w:sz w:val="24"/>
-          <w:szCs w:val="24"/>
-        </w:rPr>
         <w:t>Return</w:t>
       </w:r>
       <w:r>
@@ -6499,7 +5908,6 @@
           <w:sz w:val="24"/>
           <w:szCs w:val="33"/>
         </w:rPr>
-        <w:lastRenderedPageBreak/>
         <w:t xml:space="preserve">The personal data combined with shopping, location, interest, actions and </w:t>
       </w:r>
       <w:r>
@@ -7214,7 +6622,7 @@
                     <a:blip r:embed="rId9">
                       <a:extLst>
                         <a:ext uri="{28A0092B-C50C-407E-A947-70E740481C1C}">
-                          <a14:useLocalDpi xmlns="" xmlns:wpc="http://schemas.microsoft.com/office/word/2010/wordprocessingCanvas" xmlns:mc="http://schemas.openxmlformats.org/markup-compatibility/2006" xmlns:o="urn:schemas-microsoft-com:office:office" xmlns:v="urn:schemas-microsoft-com:vml" xmlns:wp14="http://schemas.microsoft.com/office/word/2010/wordprocessingDrawing" xmlns:w10="urn:schemas-microsoft-com:office:word" xmlns:w="http://schemas.openxmlformats.org/wordprocessingml/2006/main" xmlns:w14="http://schemas.microsoft.com/office/word/2010/wordml" xmlns:w15="http://schemas.microsoft.com/office/word/2012/wordml" xmlns:wpg="http://schemas.microsoft.com/office/word/2010/wordprocessingGroup" xmlns:wpi="http://schemas.microsoft.com/office/word/2010/wordprocessingInk" xmlns:wps="http://schemas.microsoft.com/office/word/2010/wordprocessingShape" xmlns:a14="http://schemas.microsoft.com/office/drawing/2010/main" val="0"/>
+                          <a14:useLocalDpi xmlns:a14="http://schemas.microsoft.com/office/drawing/2010/main" xmlns:wps="http://schemas.microsoft.com/office/word/2010/wordprocessingShape" xmlns:wpi="http://schemas.microsoft.com/office/word/2010/wordprocessingInk" xmlns:wpg="http://schemas.microsoft.com/office/word/2010/wordprocessingGroup" xmlns:w15="http://schemas.microsoft.com/office/word/2012/wordml" xmlns:w14="http://schemas.microsoft.com/office/word/2010/wordml" xmlns:w="http://schemas.openxmlformats.org/wordprocessingml/2006/main" xmlns:w10="urn:schemas-microsoft-com:office:word" xmlns:wp14="http://schemas.microsoft.com/office/word/2010/wordprocessingDrawing" xmlns:v="urn:schemas-microsoft-com:vml" xmlns:o="urn:schemas-microsoft-com:office:office" xmlns:mc="http://schemas.openxmlformats.org/markup-compatibility/2006" xmlns:wpc="http://schemas.microsoft.com/office/word/2010/wordprocessingCanvas" xmlns="" val="0"/>
                         </a:ext>
                       </a:extLst>
                     </a:blip>
@@ -9002,7 +8410,16 @@
           <w:sz w:val="24"/>
           <w:szCs w:val="24"/>
         </w:rPr>
-        <w:t xml:space="preserve"> Research Institute for the Built and Human Environment (</w:t>
+        <w:t xml:space="preserve"> Research Institute for the Built and Human </w:t>
+      </w:r>
+      <w:r>
+        <w:rPr>
+          <w:rFonts w:ascii="Times New Roman" w:hAnsi="Times New Roman" w:cs="Times New Roman"/>
+          <w:sz w:val="24"/>
+          <w:szCs w:val="24"/>
+        </w:rPr>
+        <w:lastRenderedPageBreak/>
+        <w:t>Environment (</w:t>
       </w:r>
       <w:proofErr w:type="spellStart"/>
       <w:r>

</xml_diff>